<commit_message>
first test program completed (needs refactor)
</commit_message>
<xml_diff>
--- a/Graph operations.docx
+++ b/Graph operations.docx
@@ -1,6 +1,6 @@
 
 <file path=word/document.xml><?xml version="1.0" encoding="utf-8"?>
-<w:document xmlns:wpc="http://schemas.microsoft.com/office/word/2010/wordprocessingCanvas" xmlns:mc="http://schemas.openxmlformats.org/markup-compatibility/2006" xmlns:o="urn:schemas-microsoft-com:office:office" xmlns:r="http://schemas.openxmlformats.org/officeDocument/2006/relationships" xmlns:m="http://schemas.openxmlformats.org/officeDocument/2006/math" xmlns:v="urn:schemas-microsoft-com:vml" xmlns:wp14="http://schemas.microsoft.com/office/word/2010/wordprocessingDrawing" xmlns:wp="http://schemas.openxmlformats.org/drawingml/2006/wordprocessingDrawing" xmlns:w10="urn:schemas-microsoft-com:office:word" xmlns:w="http://schemas.openxmlformats.org/wordprocessingml/2006/main" xmlns:w14="http://schemas.microsoft.com/office/word/2010/wordml" xmlns:w15="http://schemas.microsoft.com/office/word/2012/wordml" xmlns:wpg="http://schemas.microsoft.com/office/word/2010/wordprocessingGroup" xmlns:wpi="http://schemas.microsoft.com/office/word/2010/wordprocessingInk" xmlns:wne="http://schemas.microsoft.com/office/word/2006/wordml" xmlns:wps="http://schemas.microsoft.com/office/word/2010/wordprocessingShape" mc:Ignorable="w14 w15 wp14">
+<w:document xmlns:wpc="http://schemas.microsoft.com/office/word/2010/wordprocessingCanvas" xmlns:mc="http://schemas.openxmlformats.org/markup-compatibility/2006" xmlns:o="urn:schemas-microsoft-com:office:office" xmlns:r="http://schemas.openxmlformats.org/officeDocument/2006/relationships" xmlns:m="http://schemas.openxmlformats.org/officeDocument/2006/math" xmlns:v="urn:schemas-microsoft-com:vml" xmlns:wp14="http://schemas.microsoft.com/office/word/2010/wordprocessingDrawing" xmlns:wp="http://schemas.openxmlformats.org/drawingml/2006/wordprocessingDrawing" xmlns:w10="urn:schemas-microsoft-com:office:word" xmlns:w="http://schemas.openxmlformats.org/wordprocessingml/2006/main" xmlns:w14="http://schemas.microsoft.com/office/word/2010/wordml" xmlns:wpg="http://schemas.microsoft.com/office/word/2010/wordprocessingGroup" xmlns:wpi="http://schemas.microsoft.com/office/word/2010/wordprocessingInk" xmlns:wne="http://schemas.microsoft.com/office/word/2006/wordml" xmlns:wps="http://schemas.microsoft.com/office/word/2010/wordprocessingShape" mc:Ignorable="w14 wp14">
   <w:body>
     <w:p>
       <w:pPr>
@@ -71,7 +71,7 @@
       <w:r>
         <w:rPr>
           <w:noProof/>
-          <w:lang w:eastAsia="ru-RU" w:bidi="he-IL"/>
+          <w:lang w:eastAsia="ru-RU"/>
         </w:rPr>
         <mc:AlternateContent>
           <mc:Choice Requires="wpg">
@@ -567,7 +567,7 @@
               </wp:inline>
             </w:drawing>
           </mc:Choice>
-          <mc:Fallback>
+          <mc:Fallback xmlns:w15="http://schemas.microsoft.com/office/word/2012/wordml">
             <w:pict>
               <v:group w14:anchorId="095B052F" id="Группа 1" o:spid="_x0000_s1026" style="width:204.3pt;height:40.3pt;mso-position-horizontal-relative:char;mso-position-vertical-relative:line" coordsize="25946,5115" o:gfxdata="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">
                 <v:line id="Прямая соединительная линия 17" o:spid="_x0000_s1027" style="position:absolute;visibility:visible;mso-wrap-style:square" from="2169,2169" to="2169,5039" o:connectortype="straight" o:gfxdata="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" strokecolor="black [3200]">
@@ -653,7 +653,7 @@
       <w:r>
         <w:rPr>
           <w:noProof/>
-          <w:lang w:eastAsia="ru-RU" w:bidi="he-IL"/>
+          <w:lang w:eastAsia="ru-RU"/>
         </w:rPr>
         <mc:AlternateContent>
           <mc:Choice Requires="wpg">
@@ -1122,7 +1122,7 @@
               </wp:inline>
             </w:drawing>
           </mc:Choice>
-          <mc:Fallback>
+          <mc:Fallback xmlns:w15="http://schemas.microsoft.com/office/word/2012/wordml">
             <w:pict>
               <v:group w14:anchorId="2CD5D852" id="Группа 46" o:spid="_x0000_s1026" style="width:209.75pt;height:39.65pt;mso-position-horizontal-relative:char;mso-position-vertical-relative:line" coordsize="26639,5033" o:gfxdata="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">
                 <v:line id="Прямая соединительная линия 40" o:spid="_x0000_s1027" style="position:absolute;flip:x;visibility:visible;mso-wrap-style:square" from="16505,2169" to="18651,5033" o:connectortype="straight" o:gfxdata="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" strokecolor="black [3200]">
@@ -1201,7 +1201,7 @@
       <w:r>
         <w:rPr>
           <w:noProof/>
-          <w:lang w:eastAsia="ru-RU" w:bidi="he-IL"/>
+          <w:lang w:eastAsia="ru-RU"/>
         </w:rPr>
         <mc:AlternateContent>
           <mc:Choice Requires="wpg">
@@ -1792,7 +1792,7 @@
               </wp:inline>
             </w:drawing>
           </mc:Choice>
-          <mc:Fallback>
+          <mc:Fallback xmlns:w15="http://schemas.microsoft.com/office/word/2012/wordml">
             <w:pict>
               <v:group w14:anchorId="4F923AFE" id="Группа 52" o:spid="_x0000_s1026" style="width:214.65pt;height:51.85pt;mso-position-horizontal-relative:char;mso-position-vertical-relative:line" coordsize="27259,6583" o:gfxdata="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">
                 <v:line id="Прямая соединительная линия 61" o:spid="_x0000_s1027" style="position:absolute;flip:x;visibility:visible;mso-wrap-style:square" from="16505,2169" to="18653,5035" o:connectortype="straight" o:gfxdata="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" strokecolor="black [3200]">
@@ -1891,7 +1891,7 @@
       <w:r>
         <w:rPr>
           <w:noProof/>
-          <w:lang w:eastAsia="ru-RU" w:bidi="he-IL"/>
+          <w:lang w:eastAsia="ru-RU"/>
         </w:rPr>
         <mc:AlternateContent>
           <mc:Choice Requires="wpg">
@@ -2434,7 +2434,7 @@
               </wp:inline>
             </w:drawing>
           </mc:Choice>
-          <mc:Fallback>
+          <mc:Fallback xmlns:w15="http://schemas.microsoft.com/office/word/2012/wordml">
             <w:pict>
               <v:group w14:anchorId="08FE197A" id="Группа 54" o:spid="_x0000_s1026" style="width:171.95pt;height:81.15pt;mso-position-horizontal-relative:char;mso-position-vertical-relative:line" coordsize="21835,10303" o:gfxdata="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">
                 <v:shape id="Прямая со стрелкой 83" o:spid="_x0000_s1027" type="#_x0000_t32" style="position:absolute;left:10693;top:4881;width:4306;height:0;visibility:visible;mso-wrap-style:square" o:connectortype="straight" o:gfxdata="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" strokecolor="black [3200]" strokeweight=".5pt">
@@ -2526,7 +2526,7 @@
       <w:r>
         <w:rPr>
           <w:noProof/>
-          <w:lang w:eastAsia="ru-RU" w:bidi="he-IL"/>
+          <w:lang w:eastAsia="ru-RU"/>
         </w:rPr>
         <mc:AlternateContent>
           <mc:Choice Requires="wpg">
@@ -3078,7 +3078,7 @@
               </wp:inline>
             </w:drawing>
           </mc:Choice>
-          <mc:Fallback>
+          <mc:Fallback xmlns:w15="http://schemas.microsoft.com/office/word/2012/wordml">
             <w:pict>
               <v:group w14:anchorId="3387E700" id="Группа 41" o:spid="_x0000_s1026" style="width:192.2pt;height:40.25pt;mso-position-horizontal-relative:char;mso-position-vertical-relative:line" coordsize="24409,5113" o:gfxdata="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">
                 <v:shape id="Прямая со стрелкой 13" o:spid="_x0000_s1027" type="#_x0000_t32" style="position:absolute;left:11391;top:2247;width:4305;height:0;visibility:visible;mso-wrap-style:square" o:connectortype="straight" o:gfxdata="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" strokecolor="black [3200]" strokeweight=".5pt">
@@ -3166,7 +3166,7 @@
       <w:r>
         <w:rPr>
           <w:noProof/>
-          <w:lang w:eastAsia="ru-RU" w:bidi="he-IL"/>
+          <w:lang w:eastAsia="ru-RU"/>
         </w:rPr>
         <mc:AlternateContent>
           <mc:Choice Requires="wpg">
@@ -3759,7 +3759,7 @@
               </wp:inline>
             </w:drawing>
           </mc:Choice>
-          <mc:Fallback>
+          <mc:Fallback xmlns:w15="http://schemas.microsoft.com/office/word/2012/wordml">
             <w:pict>
               <v:group w14:anchorId="64B043CC" id="Группа 53" o:spid="_x0000_s1026" style="width:175pt;height:46.95pt;mso-position-horizontal-relative:char;mso-position-vertical-relative:line" coordsize="22222,5963" o:gfxdata="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">
                 <v:shape id="Прямая со стрелкой 105" o:spid="_x0000_s1027" type="#_x0000_t32" style="position:absolute;left:10771;top:3409;width:4305;height:0;visibility:visible;mso-wrap-style:square" o:connectortype="straight" o:gfxdata="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" strokecolor="black [3200]" strokeweight=".5pt">
@@ -3858,7 +3858,7 @@
       <w:r>
         <w:rPr>
           <w:noProof/>
-          <w:lang w:eastAsia="ru-RU" w:bidi="he-IL"/>
+          <w:lang w:eastAsia="ru-RU"/>
         </w:rPr>
         <mc:AlternateContent>
           <mc:Choice Requires="wpg">
@@ -4279,7 +4279,7 @@
               </wp:inline>
             </w:drawing>
           </mc:Choice>
-          <mc:Fallback>
+          <mc:Fallback xmlns:w15="http://schemas.microsoft.com/office/word/2012/wordml">
             <w:pict>
               <v:group w14:anchorId="2290244A" id="Группа 60" o:spid="_x0000_s1026" style="width:168.9pt;height:40.25pt;mso-position-horizontal-relative:char;mso-position-vertical-relative:line" coordsize="21448,5111" o:gfxdata="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">
                 <v:shape id="Прямая со стрелкой 125" o:spid="_x0000_s1027" type="#_x0000_t32" style="position:absolute;left:10693;top:2557;width:4306;height:0;visibility:visible;mso-wrap-style:square" o:connectortype="straight" o:gfxdata="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" strokecolor="black [3200]" strokeweight=".5pt">
@@ -4556,8 +4556,9 @@
       </w:tblPr>
       <w:tblGrid>
         <w:gridCol w:w="850"/>
-        <w:gridCol w:w="2608"/>
-        <w:gridCol w:w="2835"/>
+        <w:gridCol w:w="1984"/>
+        <w:gridCol w:w="2438"/>
+        <w:gridCol w:w="4195"/>
       </w:tblGrid>
       <w:tr>
         <w:trPr>
@@ -4587,7 +4588,7 @@
         </w:tc>
         <w:tc>
           <w:tcPr>
-            <w:tcW w:w="2608" w:type="dxa"/>
+            <w:tcW w:w="1984" w:type="dxa"/>
             <w:vAlign w:val="center"/>
           </w:tcPr>
           <w:p>
@@ -4609,7 +4610,7 @@
         </w:tc>
         <w:tc>
           <w:tcPr>
-            <w:tcW w:w="2835" w:type="dxa"/>
+            <w:tcW w:w="2438" w:type="dxa"/>
             <w:vAlign w:val="center"/>
           </w:tcPr>
           <w:p>
@@ -4626,6 +4627,28 @@
                 <w:lang w:val="en-US"/>
               </w:rPr>
               <w:t>Atomic operations</w:t>
+            </w:r>
+          </w:p>
+        </w:tc>
+        <w:tc>
+          <w:tcPr>
+            <w:tcW w:w="4195" w:type="dxa"/>
+            <w:vAlign w:val="center"/>
+          </w:tcPr>
+          <w:p>
+            <w:pPr>
+              <w:jc w:val="center"/>
+              <w:rPr>
+                <w:b/>
+                <w:lang w:val="en-US"/>
+              </w:rPr>
+            </w:pPr>
+            <w:r>
+              <w:rPr>
+                <w:b/>
+                <w:lang w:val="en-US"/>
+              </w:rPr>
+              <w:t>Public function name</w:t>
             </w:r>
           </w:p>
         </w:tc>
@@ -4653,7 +4676,7 @@
         </w:tc>
         <w:tc>
           <w:tcPr>
-            <w:tcW w:w="2608" w:type="dxa"/>
+            <w:tcW w:w="1984" w:type="dxa"/>
           </w:tcPr>
           <w:p>
             <w:pPr>
@@ -4671,7 +4694,7 @@
         </w:tc>
         <w:tc>
           <w:tcPr>
-            <w:tcW w:w="2835" w:type="dxa"/>
+            <w:tcW w:w="2438" w:type="dxa"/>
           </w:tcPr>
           <w:p>
             <w:pPr>
@@ -4686,6 +4709,64 @@
                 <w:lang w:val="en-US"/>
               </w:rPr>
               <w:t>Add</w:t>
+            </w:r>
+          </w:p>
+        </w:tc>
+        <w:tc>
+          <w:tcPr>
+            <w:tcW w:w="4195" w:type="dxa"/>
+            <w:vAlign w:val="center"/>
+          </w:tcPr>
+          <w:p>
+            <w:pPr>
+              <w:rPr>
+                <w:rFonts w:ascii="Consolas" w:hAnsi="Consolas" w:cs="Consolas"/>
+                <w:sz w:val="18"/>
+                <w:lang w:val="en-US"/>
+              </w:rPr>
+            </w:pPr>
+            <w:proofErr w:type="spellStart"/>
+            <w:r>
+              <w:rPr>
+                <w:rFonts w:ascii="Consolas" w:hAnsi="Consolas" w:cs="Consolas"/>
+                <w:sz w:val="18"/>
+                <w:lang w:val="en-US"/>
+              </w:rPr>
+              <w:t>addNode</w:t>
+            </w:r>
+            <w:proofErr w:type="spellEnd"/>
+            <w:r>
+              <w:rPr>
+                <w:rFonts w:ascii="Consolas" w:hAnsi="Consolas" w:cs="Consolas"/>
+                <w:sz w:val="18"/>
+                <w:lang w:val="en-US"/>
+              </w:rPr>
+              <w:t>(</w:t>
+            </w:r>
+            <w:r>
+              <w:rPr>
+                <w:rFonts w:ascii="Consolas" w:hAnsi="Consolas" w:cs="Consolas"/>
+                <w:sz w:val="18"/>
+                <w:lang w:val="en-US"/>
+              </w:rPr>
+              <w:t>parent</w:t>
+            </w:r>
+            <w:r>
+              <w:rPr>
+                <w:rFonts w:ascii="Consolas" w:hAnsi="Consolas" w:cs="Consolas"/>
+                <w:sz w:val="18"/>
+                <w:lang w:val="en-US"/>
+              </w:rPr>
+              <w:t>) /*</w:t>
+            </w:r>
+            <w:r>
+              <w:rPr>
+                <w:rFonts w:ascii="Consolas" w:hAnsi="Consolas" w:cs="Consolas"/>
+                <w:i/>
+                <w:sz w:val="18"/>
+                <w:lang w:val="en-US"/>
+              </w:rPr>
+              <w:t>creates new*/</w:t>
             </w:r>
           </w:p>
         </w:tc>
@@ -4713,7 +4794,7 @@
         </w:tc>
         <w:tc>
           <w:tcPr>
-            <w:tcW w:w="2608" w:type="dxa"/>
+            <w:tcW w:w="1984" w:type="dxa"/>
           </w:tcPr>
           <w:p>
             <w:pPr>
@@ -4731,7 +4812,7 @@
         </w:tc>
         <w:tc>
           <w:tcPr>
-            <w:tcW w:w="2835" w:type="dxa"/>
+            <w:tcW w:w="2438" w:type="dxa"/>
           </w:tcPr>
           <w:p>
             <w:pPr>
@@ -4746,6 +4827,39 @@
                 <w:lang w:val="en-US"/>
               </w:rPr>
               <w:t>Delete</w:t>
+            </w:r>
+          </w:p>
+        </w:tc>
+        <w:tc>
+          <w:tcPr>
+            <w:tcW w:w="4195" w:type="dxa"/>
+            <w:vAlign w:val="center"/>
+          </w:tcPr>
+          <w:p>
+            <w:pPr>
+              <w:rPr>
+                <w:rFonts w:ascii="Consolas" w:hAnsi="Consolas" w:cs="Consolas"/>
+                <w:sz w:val="18"/>
+                <w:lang w:val="en-US"/>
+              </w:rPr>
+            </w:pPr>
+            <w:proofErr w:type="spellStart"/>
+            <w:r>
+              <w:rPr>
+                <w:rFonts w:ascii="Consolas" w:hAnsi="Consolas" w:cs="Consolas"/>
+                <w:sz w:val="18"/>
+                <w:lang w:val="en-US"/>
+              </w:rPr>
+              <w:t>deleteNode</w:t>
+            </w:r>
+            <w:proofErr w:type="spellEnd"/>
+            <w:r>
+              <w:rPr>
+                <w:rFonts w:ascii="Consolas" w:hAnsi="Consolas" w:cs="Consolas"/>
+                <w:sz w:val="18"/>
+                <w:lang w:val="en-US"/>
+              </w:rPr>
+              <w:t>(node)</w:t>
             </w:r>
           </w:p>
         </w:tc>
@@ -4773,7 +4887,7 @@
         </w:tc>
         <w:tc>
           <w:tcPr>
-            <w:tcW w:w="2608" w:type="dxa"/>
+            <w:tcW w:w="1984" w:type="dxa"/>
           </w:tcPr>
           <w:p>
             <w:pPr>
@@ -4791,7 +4905,7 @@
         </w:tc>
         <w:tc>
           <w:tcPr>
-            <w:tcW w:w="2835" w:type="dxa"/>
+            <w:tcW w:w="2438" w:type="dxa"/>
           </w:tcPr>
           <w:p>
             <w:pPr>
@@ -4806,6 +4920,57 @@
                 <w:lang w:val="en-US"/>
               </w:rPr>
               <w:t>Delete + Add</w:t>
+            </w:r>
+          </w:p>
+        </w:tc>
+        <w:tc>
+          <w:tcPr>
+            <w:tcW w:w="4195" w:type="dxa"/>
+            <w:vAlign w:val="center"/>
+          </w:tcPr>
+          <w:p>
+            <w:pPr>
+              <w:rPr>
+                <w:rFonts w:ascii="Consolas" w:hAnsi="Consolas" w:cs="Consolas"/>
+                <w:sz w:val="18"/>
+                <w:lang w:val="en-US"/>
+              </w:rPr>
+            </w:pPr>
+            <w:proofErr w:type="spellStart"/>
+            <w:r>
+              <w:rPr>
+                <w:rFonts w:ascii="Consolas" w:hAnsi="Consolas" w:cs="Consolas"/>
+                <w:sz w:val="18"/>
+                <w:lang w:val="en-US"/>
+              </w:rPr>
+              <w:t>moveNode</w:t>
+            </w:r>
+            <w:proofErr w:type="spellEnd"/>
+            <w:r>
+              <w:rPr>
+                <w:rFonts w:ascii="Consolas" w:hAnsi="Consolas" w:cs="Consolas"/>
+                <w:sz w:val="18"/>
+                <w:lang w:val="en-US"/>
+              </w:rPr>
+              <w:t xml:space="preserve">(node, </w:t>
+            </w:r>
+            <w:proofErr w:type="spellStart"/>
+            <w:r>
+              <w:rPr>
+                <w:rFonts w:ascii="Consolas" w:hAnsi="Consolas" w:cs="Consolas"/>
+                <w:sz w:val="18"/>
+                <w:lang w:val="en-US"/>
+              </w:rPr>
+              <w:t>moveTo</w:t>
+            </w:r>
+            <w:proofErr w:type="spellEnd"/>
+            <w:r>
+              <w:rPr>
+                <w:rFonts w:ascii="Consolas" w:hAnsi="Consolas" w:cs="Consolas"/>
+                <w:sz w:val="18"/>
+                <w:lang w:val="en-US"/>
+              </w:rPr>
+              <w:t>)</w:t>
             </w:r>
           </w:p>
         </w:tc>
@@ -4833,7 +4998,7 @@
         </w:tc>
         <w:tc>
           <w:tcPr>
-            <w:tcW w:w="2608" w:type="dxa"/>
+            <w:tcW w:w="1984" w:type="dxa"/>
           </w:tcPr>
           <w:p>
             <w:pPr>
@@ -4851,7 +5016,7 @@
         </w:tc>
         <w:tc>
           <w:tcPr>
-            <w:tcW w:w="2835" w:type="dxa"/>
+            <w:tcW w:w="2438" w:type="dxa"/>
           </w:tcPr>
           <w:p>
             <w:pPr>
@@ -4866,6 +5031,76 @@
                 <w:lang w:val="en-US"/>
               </w:rPr>
               <w:t>Add + Move</w:t>
+            </w:r>
+          </w:p>
+        </w:tc>
+        <w:tc>
+          <w:tcPr>
+            <w:tcW w:w="4195" w:type="dxa"/>
+            <w:vAlign w:val="center"/>
+          </w:tcPr>
+          <w:p>
+            <w:pPr>
+              <w:rPr>
+                <w:rFonts w:ascii="Consolas" w:hAnsi="Consolas" w:cs="Consolas"/>
+                <w:sz w:val="18"/>
+                <w:lang w:val="en-US"/>
+              </w:rPr>
+            </w:pPr>
+            <w:proofErr w:type="spellStart"/>
+            <w:r>
+              <w:rPr>
+                <w:rFonts w:ascii="Consolas" w:hAnsi="Consolas" w:cs="Consolas"/>
+                <w:sz w:val="18"/>
+                <w:lang w:val="en-US"/>
+              </w:rPr>
+              <w:t>insertNod</w:t>
+            </w:r>
+            <w:bookmarkStart w:id="0" w:name="_GoBack"/>
+            <w:bookmarkEnd w:id="0"/>
+            <w:r>
+              <w:rPr>
+                <w:rFonts w:ascii="Consolas" w:hAnsi="Consolas" w:cs="Consolas"/>
+                <w:sz w:val="18"/>
+                <w:lang w:val="en-US"/>
+              </w:rPr>
+              <w:t>e</w:t>
+            </w:r>
+            <w:proofErr w:type="spellEnd"/>
+            <w:r>
+              <w:rPr>
+                <w:rFonts w:ascii="Consolas" w:hAnsi="Consolas" w:cs="Consolas"/>
+                <w:sz w:val="18"/>
+                <w:lang w:val="en-US"/>
+              </w:rPr>
+              <w:t>(</w:t>
+            </w:r>
+            <w:proofErr w:type="spellStart"/>
+            <w:r>
+              <w:rPr>
+                <w:rFonts w:ascii="Consolas" w:hAnsi="Consolas" w:cs="Consolas"/>
+                <w:sz w:val="18"/>
+                <w:lang w:val="en-US"/>
+              </w:rPr>
+              <w:t>insertBefore</w:t>
+            </w:r>
+            <w:proofErr w:type="spellEnd"/>
+            <w:r>
+              <w:rPr>
+                <w:rFonts w:ascii="Consolas" w:hAnsi="Consolas" w:cs="Consolas"/>
+                <w:sz w:val="18"/>
+                <w:lang w:val="en-US"/>
+              </w:rPr>
+              <w:t>) /*</w:t>
+            </w:r>
+            <w:r>
+              <w:rPr>
+                <w:rFonts w:ascii="Consolas" w:hAnsi="Consolas" w:cs="Consolas"/>
+                <w:i/>
+                <w:sz w:val="18"/>
+                <w:lang w:val="en-US"/>
+              </w:rPr>
+              <w:t>creates new*/</w:t>
             </w:r>
           </w:p>
         </w:tc>
@@ -4893,7 +5128,7 @@
         </w:tc>
         <w:tc>
           <w:tcPr>
-            <w:tcW w:w="2608" w:type="dxa"/>
+            <w:tcW w:w="1984" w:type="dxa"/>
           </w:tcPr>
           <w:p>
             <w:pPr>
@@ -4911,7 +5146,7 @@
         </w:tc>
         <w:tc>
           <w:tcPr>
-            <w:tcW w:w="2835" w:type="dxa"/>
+            <w:tcW w:w="2438" w:type="dxa"/>
           </w:tcPr>
           <w:p>
             <w:pPr>
@@ -4944,6 +5179,39 @@
             </w:r>
           </w:p>
         </w:tc>
+        <w:tc>
+          <w:tcPr>
+            <w:tcW w:w="4195" w:type="dxa"/>
+            <w:vAlign w:val="center"/>
+          </w:tcPr>
+          <w:p>
+            <w:pPr>
+              <w:rPr>
+                <w:rFonts w:ascii="Consolas" w:hAnsi="Consolas" w:cs="Consolas"/>
+                <w:sz w:val="18"/>
+                <w:lang w:val="en-US"/>
+              </w:rPr>
+            </w:pPr>
+            <w:proofErr w:type="spellStart"/>
+            <w:r>
+              <w:rPr>
+                <w:rFonts w:ascii="Consolas" w:hAnsi="Consolas" w:cs="Consolas"/>
+                <w:sz w:val="18"/>
+                <w:lang w:val="en-US"/>
+              </w:rPr>
+              <w:t>removeNode</w:t>
+            </w:r>
+            <w:proofErr w:type="spellEnd"/>
+            <w:r>
+              <w:rPr>
+                <w:rFonts w:ascii="Consolas" w:hAnsi="Consolas" w:cs="Consolas"/>
+                <w:sz w:val="18"/>
+                <w:lang w:val="en-US"/>
+              </w:rPr>
+              <w:t>(node)</w:t>
+            </w:r>
+          </w:p>
+        </w:tc>
       </w:tr>
       <w:tr>
         <w:tc>
@@ -4968,7 +5236,7 @@
         </w:tc>
         <w:tc>
           <w:tcPr>
-            <w:tcW w:w="2608" w:type="dxa"/>
+            <w:tcW w:w="1984" w:type="dxa"/>
           </w:tcPr>
           <w:p>
             <w:pPr>
@@ -4994,7 +5262,7 @@
         </w:tc>
         <w:tc>
           <w:tcPr>
-            <w:tcW w:w="2835" w:type="dxa"/>
+            <w:tcW w:w="2438" w:type="dxa"/>
           </w:tcPr>
           <w:p>
             <w:pPr>
@@ -5009,6 +5277,57 @@
                 <w:lang w:val="en-US"/>
               </w:rPr>
               <w:t>Move</w:t>
+            </w:r>
+          </w:p>
+        </w:tc>
+        <w:tc>
+          <w:tcPr>
+            <w:tcW w:w="4195" w:type="dxa"/>
+            <w:vAlign w:val="center"/>
+          </w:tcPr>
+          <w:p>
+            <w:pPr>
+              <w:rPr>
+                <w:rFonts w:ascii="Consolas" w:hAnsi="Consolas" w:cs="Consolas"/>
+                <w:sz w:val="18"/>
+                <w:lang w:val="en-US"/>
+              </w:rPr>
+            </w:pPr>
+            <w:proofErr w:type="spellStart"/>
+            <w:r>
+              <w:rPr>
+                <w:rFonts w:ascii="Consolas" w:hAnsi="Consolas" w:cs="Consolas"/>
+                <w:sz w:val="18"/>
+                <w:lang w:val="en-US"/>
+              </w:rPr>
+              <w:t>moveSubtree</w:t>
+            </w:r>
+            <w:proofErr w:type="spellEnd"/>
+            <w:r>
+              <w:rPr>
+                <w:rFonts w:ascii="Consolas" w:hAnsi="Consolas" w:cs="Consolas"/>
+                <w:sz w:val="18"/>
+                <w:lang w:val="en-US"/>
+              </w:rPr>
+              <w:t xml:space="preserve">(node, </w:t>
+            </w:r>
+            <w:proofErr w:type="spellStart"/>
+            <w:r>
+              <w:rPr>
+                <w:rFonts w:ascii="Consolas" w:hAnsi="Consolas" w:cs="Consolas"/>
+                <w:sz w:val="18"/>
+                <w:lang w:val="en-US"/>
+              </w:rPr>
+              <w:t>moveTo</w:t>
+            </w:r>
+            <w:proofErr w:type="spellEnd"/>
+            <w:r>
+              <w:rPr>
+                <w:rFonts w:ascii="Consolas" w:hAnsi="Consolas" w:cs="Consolas"/>
+                <w:sz w:val="18"/>
+                <w:lang w:val="en-US"/>
+              </w:rPr>
+              <w:t>)</w:t>
             </w:r>
           </w:p>
         </w:tc>
@@ -5036,7 +5355,7 @@
         </w:tc>
         <w:tc>
           <w:tcPr>
-            <w:tcW w:w="2608" w:type="dxa"/>
+            <w:tcW w:w="1984" w:type="dxa"/>
           </w:tcPr>
           <w:p>
             <w:pPr>
@@ -5062,7 +5381,7 @@
         </w:tc>
         <w:tc>
           <w:tcPr>
-            <w:tcW w:w="2835" w:type="dxa"/>
+            <w:tcW w:w="2438" w:type="dxa"/>
           </w:tcPr>
           <w:p>
             <w:pPr>
@@ -5076,6 +5395,46 @@
                 <w:lang w:val="en-US"/>
               </w:rPr>
               <w:t>Part of move</w:t>
+            </w:r>
+            <w:r>
+              <w:rPr>
+                <w:b/>
+                <w:lang w:val="en-US"/>
+              </w:rPr>
+              <w:t>?</w:t>
+            </w:r>
+          </w:p>
+        </w:tc>
+        <w:tc>
+          <w:tcPr>
+            <w:tcW w:w="4195" w:type="dxa"/>
+            <w:vAlign w:val="center"/>
+          </w:tcPr>
+          <w:p>
+            <w:pPr>
+              <w:rPr>
+                <w:rFonts w:ascii="Consolas" w:hAnsi="Consolas" w:cs="Consolas"/>
+                <w:sz w:val="18"/>
+                <w:lang w:val="en-US"/>
+              </w:rPr>
+            </w:pPr>
+            <w:proofErr w:type="spellStart"/>
+            <w:r>
+              <w:rPr>
+                <w:rFonts w:ascii="Consolas" w:hAnsi="Consolas" w:cs="Consolas"/>
+                <w:sz w:val="18"/>
+                <w:lang w:val="en-US"/>
+              </w:rPr>
+              <w:t>deleteSubtree</w:t>
+            </w:r>
+            <w:proofErr w:type="spellEnd"/>
+            <w:r>
+              <w:rPr>
+                <w:rFonts w:ascii="Consolas" w:hAnsi="Consolas" w:cs="Consolas"/>
+                <w:sz w:val="18"/>
+                <w:lang w:val="en-US"/>
+              </w:rPr>
+              <w:t>(node)</w:t>
             </w:r>
           </w:p>
         </w:tc>
@@ -5205,7 +5564,7 @@
       <w:r>
         <w:rPr>
           <w:noProof/>
-          <w:lang w:eastAsia="ru-RU" w:bidi="he-IL"/>
+          <w:lang w:eastAsia="ru-RU"/>
         </w:rPr>
         <w:lastRenderedPageBreak/>
         <w:drawing>
@@ -5234,7 +5593,7 @@
                     </pic:cNvPicPr>
                   </pic:nvPicPr>
                   <pic:blipFill>
-                    <a:blip r:embed="rId4">
+                    <a:blip r:embed="rId5">
                       <a:extLst>
                         <a:ext uri="{28A0092B-C50C-407E-A947-70E740481C1C}">
                           <a14:useLocalDpi xmlns:a14="http://schemas.microsoft.com/office/drawing/2010/main" val="0"/>
@@ -5274,7 +5633,7 @@
       <w:r>
         <w:rPr>
           <w:noProof/>
-          <w:lang w:eastAsia="ru-RU" w:bidi="he-IL"/>
+          <w:lang w:eastAsia="ru-RU"/>
         </w:rPr>
         <w:drawing>
           <wp:anchor distT="0" distB="0" distL="114300" distR="114300" simplePos="0" relativeHeight="251655168" behindDoc="0" locked="0" layoutInCell="1" allowOverlap="1" wp14:anchorId="1094A133" wp14:editId="30F8DF32">
@@ -5302,7 +5661,7 @@
                     </pic:cNvPicPr>
                   </pic:nvPicPr>
                   <pic:blipFill>
-                    <a:blip r:embed="rId5">
+                    <a:blip r:embed="rId6">
                       <a:extLst>
                         <a:ext uri="{28A0092B-C50C-407E-A947-70E740481C1C}">
                           <a14:useLocalDpi xmlns:a14="http://schemas.microsoft.com/office/drawing/2010/main" val="0"/>
@@ -9892,21 +10251,7 @@
         <w:rPr>
           <w:lang w:val="en-US"/>
         </w:rPr>
-        <w:t xml:space="preserve"> = (</w:t>
-      </w:r>
-      <w:proofErr w:type="gramStart"/>
-      <w:r>
-        <w:rPr>
-          <w:lang w:val="en-US"/>
-        </w:rPr>
-        <w:t>9</w:t>
-      </w:r>
-      <w:proofErr w:type="gramEnd"/>
-      <w:r>
-        <w:rPr>
-          <w:lang w:val="en-US"/>
-        </w:rPr>
-        <w:t>, 2)</w:t>
+        <w:t xml:space="preserve"> = (9, 2)</w:t>
       </w:r>
     </w:p>
     <w:p>
@@ -11384,7 +11729,7 @@
       <w:r>
         <w:rPr>
           <w:noProof/>
-          <w:lang w:eastAsia="ru-RU" w:bidi="he-IL"/>
+          <w:lang w:eastAsia="ru-RU"/>
         </w:rPr>
         <w:lastRenderedPageBreak/>
         <w:drawing>
@@ -11413,7 +11758,7 @@
                     </pic:cNvPicPr>
                   </pic:nvPicPr>
                   <pic:blipFill>
-                    <a:blip r:embed="rId6">
+                    <a:blip r:embed="rId7">
                       <a:extLst>
                         <a:ext uri="{28A0092B-C50C-407E-A947-70E740481C1C}">
                           <a14:useLocalDpi xmlns:a14="http://schemas.microsoft.com/office/drawing/2010/main" val="0"/>
@@ -11453,7 +11798,7 @@
       <w:r>
         <w:rPr>
           <w:noProof/>
-          <w:lang w:eastAsia="ru-RU" w:bidi="he-IL"/>
+          <w:lang w:eastAsia="ru-RU"/>
         </w:rPr>
         <w:drawing>
           <wp:anchor distT="0" distB="0" distL="114300" distR="114300" simplePos="0" relativeHeight="251658240" behindDoc="0" locked="0" layoutInCell="1" allowOverlap="1" wp14:anchorId="4F63A715" wp14:editId="3D0DAFDD">
@@ -11481,7 +11826,7 @@
                     </pic:cNvPicPr>
                   </pic:nvPicPr>
                   <pic:blipFill>
-                    <a:blip r:embed="rId7">
+                    <a:blip r:embed="rId8">
                       <a:extLst>
                         <a:ext uri="{28A0092B-C50C-407E-A947-70E740481C1C}">
                           <a14:useLocalDpi xmlns:a14="http://schemas.microsoft.com/office/drawing/2010/main" val="0"/>
@@ -15371,6 +15716,7 @@
       <w:r>
         <w:rPr>
           <w:rFonts w:ascii="Times New Roman" w:hAnsi="Times New Roman" w:cs="Times New Roman"/>
+          <w:lang w:val="en-US"/>
         </w:rPr>
         <w:t xml:space="preserve"> </w:t>
       </w:r>
@@ -15683,7 +16029,7 @@
           <w:b/>
           <w:noProof/>
           <w:sz w:val="24"/>
-          <w:lang w:eastAsia="ru-RU" w:bidi="he-IL"/>
+          <w:lang w:eastAsia="ru-RU"/>
         </w:rPr>
         <w:lastRenderedPageBreak/>
         <mc:AlternateContent>
@@ -15773,7 +16119,7 @@
               </wp:anchor>
             </w:drawing>
           </mc:Choice>
-          <mc:Fallback>
+          <mc:Fallback xmlns:w15="http://schemas.microsoft.com/office/word/2012/wordml">
             <w:pict>
               <v:shapetype id="_x0000_t202" coordsize="21600,21600" o:spt="202" path="m,l,21600r21600,l21600,xe">
                 <v:stroke joinstyle="miter"/>
@@ -15809,7 +16155,7 @@
           <w:b/>
           <w:noProof/>
           <w:sz w:val="24"/>
-          <w:lang w:eastAsia="ru-RU" w:bidi="he-IL"/>
+          <w:lang w:eastAsia="ru-RU"/>
         </w:rPr>
         <mc:AlternateContent>
           <mc:Choice Requires="wps">
@@ -15864,7 +16210,7 @@
               </wp:anchor>
             </w:drawing>
           </mc:Choice>
-          <mc:Fallback>
+          <mc:Fallback xmlns:w15="http://schemas.microsoft.com/office/word/2012/wordml">
             <w:pict>
               <v:shape w14:anchorId="685DE537" id="Прямая со стрелкой 74" o:spid="_x0000_s1026" type="#_x0000_t32" style="position:absolute;margin-left:210.1pt;margin-top:97.4pt;width:50.25pt;height:0;z-index:251654144;visibility:visible;mso-wrap-style:square;mso-wrap-distance-left:9pt;mso-wrap-distance-top:0;mso-wrap-distance-right:9pt;mso-wrap-distance-bottom:0;mso-position-horizontal:absolute;mso-position-horizontal-relative:text;mso-position-vertical:absolute;mso-position-vertical-relative:text" o:gfxdata="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" strokecolor="black [3200]" strokeweight=".5pt">
                 <v:stroke endarrow="block" joinstyle="miter"/>
@@ -15900,7 +16246,7 @@
             <o:lock v:ext="edit" aspectratio="t"/>
           </v:shapetype>
           <v:shape id="_x0000_s1028" type="#_x0000_t75" style="position:absolute;margin-left:311.85pt;margin-top:19.85pt;width:92.35pt;height:158.4pt;z-index:251661312;mso-position-horizontal:absolute;mso-position-horizontal-relative:text;mso-position-vertical:absolute;mso-position-vertical-relative:text">
-            <v:imagedata r:id="rId8" o:title="graph06move-step02"/>
+            <v:imagedata r:id="rId9" o:title="graph06move-step02"/>
             <w10:wrap type="topAndBottom"/>
           </v:shape>
         </w:pict>
@@ -15913,7 +16259,7 @@
         </w:rPr>
         <w:pict>
           <v:shape id="_x0000_s1026" type="#_x0000_t75" style="position:absolute;margin-left:36.85pt;margin-top:51.05pt;width:140.95pt;height:88.45pt;z-index:-251656192;mso-position-horizontal:absolute;mso-position-horizontal-relative:text;mso-position-vertical:absolute;mso-position-vertical-relative:text">
-            <v:imagedata r:id="rId9" o:title="graph06move-step01"/>
+            <v:imagedata r:id="rId10" o:title="graph06move-step01"/>
           </v:shape>
         </w:pict>
       </w:r>
@@ -18521,7 +18867,7 @@
                 <w:noProof/>
                 <w:sz w:val="18"/>
                 <w:szCs w:val="18"/>
-                <w:lang w:eastAsia="ru-RU" w:bidi="he-IL"/>
+                <w:lang w:eastAsia="ru-RU"/>
               </w:rPr>
               <mc:AlternateContent>
                 <mc:Choice Requires="wps">
@@ -18576,7 +18922,7 @@
                     </wp:anchor>
                   </w:drawing>
                 </mc:Choice>
-                <mc:Fallback>
+                <mc:Fallback xmlns:w15="http://schemas.microsoft.com/office/word/2012/wordml">
                   <w:pict>
                     <v:shape w14:anchorId="06BF8859" id="Прямая со стрелкой 67" o:spid="_x0000_s1026" type="#_x0000_t32" style="position:absolute;margin-left:5.95pt;margin-top:7.35pt;width:40.45pt;height:0;z-index:251659776;visibility:visible;mso-wrap-style:square;mso-wrap-distance-left:9pt;mso-wrap-distance-top:0;mso-wrap-distance-right:9pt;mso-wrap-distance-bottom:0;mso-position-horizontal:absolute;mso-position-horizontal-relative:text;mso-position-vertical:absolute;mso-position-vertical-relative:text" o:gfxdata="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" strokecolor="black [3200]" strokeweight=".5pt">
                       <v:stroke endarrow="block" joinstyle="miter"/>
@@ -18922,7 +19268,7 @@
                 <w:noProof/>
                 <w:sz w:val="18"/>
                 <w:szCs w:val="18"/>
-                <w:lang w:eastAsia="ru-RU" w:bidi="he-IL"/>
+                <w:lang w:eastAsia="ru-RU"/>
               </w:rPr>
               <mc:AlternateContent>
                 <mc:Choice Requires="wps">
@@ -18977,7 +19323,7 @@
                     </wp:anchor>
                   </w:drawing>
                 </mc:Choice>
-                <mc:Fallback>
+                <mc:Fallback xmlns:w15="http://schemas.microsoft.com/office/word/2012/wordml">
                   <w:pict>
                     <v:shape w14:anchorId="32FF80D3" id="Прямая со стрелкой 15" o:spid="_x0000_s1026" type="#_x0000_t32" style="position:absolute;margin-left:40.85pt;margin-top:4.9pt;width:24.65pt;height:12.35pt;flip:y;z-index:251662336;visibility:visible;mso-wrap-style:square;mso-wrap-distance-left:9pt;mso-wrap-distance-top:0;mso-wrap-distance-right:9pt;mso-wrap-distance-bottom:0;mso-position-horizontal:absolute;mso-position-horizontal-relative:text;mso-position-vertical:absolute;mso-position-vertical-relative:text" o:gfxdata="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" strokecolor="black [3200]" strokeweight=".5pt">
                       <v:stroke endarrow="block" joinstyle="miter"/>
@@ -19572,7 +19918,7 @@
                 <w:noProof/>
                 <w:sz w:val="18"/>
                 <w:szCs w:val="18"/>
-                <w:lang w:eastAsia="ru-RU" w:bidi="he-IL"/>
+                <w:lang w:eastAsia="ru-RU"/>
               </w:rPr>
               <mc:AlternateContent>
                 <mc:Choice Requires="wps">
@@ -19627,7 +19973,7 @@
                     </wp:anchor>
                   </w:drawing>
                 </mc:Choice>
-                <mc:Fallback>
+                <mc:Fallback xmlns:w15="http://schemas.microsoft.com/office/word/2012/wordml">
                   <w:pict>
                     <v:shape w14:anchorId="44F71520" id="Прямая со стрелкой 39" o:spid="_x0000_s1026" type="#_x0000_t32" style="position:absolute;margin-left:10.75pt;margin-top:6.05pt;width:14.3pt;height:0;z-index:251663360;visibility:visible;mso-wrap-style:square;mso-wrap-distance-left:9pt;mso-wrap-distance-top:0;mso-wrap-distance-right:9pt;mso-wrap-distance-bottom:0;mso-position-horizontal:absolute;mso-position-horizontal-relative:text;mso-position-vertical:absolute;mso-position-vertical-relative:text" o:gfxdata="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" strokecolor="black [3200]" strokeweight=".5pt">
                       <v:stroke endarrow="block" joinstyle="miter"/>
@@ -20182,7 +20528,7 @@
                 <w:noProof/>
                 <w:sz w:val="18"/>
                 <w:szCs w:val="18"/>
-                <w:lang w:eastAsia="ru-RU" w:bidi="he-IL"/>
+                <w:lang w:eastAsia="ru-RU"/>
               </w:rPr>
               <mc:AlternateContent>
                 <mc:Choice Requires="wps">
@@ -20237,7 +20583,7 @@
                     </wp:anchor>
                   </w:drawing>
                 </mc:Choice>
-                <mc:Fallback>
+                <mc:Fallback xmlns:w15="http://schemas.microsoft.com/office/word/2012/wordml">
                   <w:pict>
                     <v:shape w14:anchorId="09E973D6" id="Прямая со стрелкой 75" o:spid="_x0000_s1026" type="#_x0000_t32" style="position:absolute;margin-left:10.75pt;margin-top:6.05pt;width:14.3pt;height:0;z-index:251665408;visibility:visible;mso-wrap-style:square;mso-wrap-distance-left:9pt;mso-wrap-distance-top:0;mso-wrap-distance-right:9pt;mso-wrap-distance-bottom:0;mso-position-horizontal:absolute;mso-position-horizontal-relative:text;mso-position-vertical:absolute;mso-position-vertical-relative:text" o:gfxdata="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" strokecolor="black [3200]" strokeweight=".5pt">
                       <v:stroke endarrow="block" joinstyle="miter"/>
@@ -21035,7 +21381,7 @@
                 <w:noProof/>
                 <w:sz w:val="18"/>
                 <w:szCs w:val="18"/>
-                <w:lang w:eastAsia="ru-RU" w:bidi="he-IL"/>
+                <w:lang w:eastAsia="ru-RU"/>
               </w:rPr>
               <mc:AlternateContent>
                 <mc:Choice Requires="wps">
@@ -21090,7 +21436,7 @@
                     </wp:anchor>
                   </w:drawing>
                 </mc:Choice>
-                <mc:Fallback>
+                <mc:Fallback xmlns:w15="http://schemas.microsoft.com/office/word/2012/wordml">
                   <w:pict>
                     <v:shape w14:anchorId="7DCA81FA" id="Прямая со стрелкой 95" o:spid="_x0000_s1026" type="#_x0000_t32" style="position:absolute;margin-left:10.75pt;margin-top:6.05pt;width:14.3pt;height:0;z-index:251667456;visibility:visible;mso-wrap-style:square;mso-wrap-distance-left:9pt;mso-wrap-distance-top:0;mso-wrap-distance-right:9pt;mso-wrap-distance-bottom:0;mso-position-horizontal:absolute;mso-position-horizontal-relative:text;mso-position-vertical:absolute;mso-position-vertical-relative:text" o:gfxdata="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" strokecolor="black [3200]" strokeweight=".5pt">
                       <v:stroke endarrow="block" joinstyle="miter"/>
@@ -22131,7 +22477,7 @@
                 <w:noProof/>
                 <w:sz w:val="18"/>
                 <w:szCs w:val="18"/>
-                <w:lang w:eastAsia="ru-RU" w:bidi="he-IL"/>
+                <w:lang w:eastAsia="ru-RU"/>
               </w:rPr>
               <mc:AlternateContent>
                 <mc:Choice Requires="wps">
@@ -22192,7 +22538,7 @@
                     </wp:anchor>
                   </w:drawing>
                 </mc:Choice>
-                <mc:Fallback>
+                <mc:Fallback xmlns:w15="http://schemas.microsoft.com/office/word/2012/wordml">
                   <w:pict>
                     <v:shape w14:anchorId="31E1B899" id="Прямая со стрелкой 96" o:spid="_x0000_s1026" type="#_x0000_t32" style="position:absolute;margin-left:10.55pt;margin-top:-6.65pt;width:14.3pt;height:12.3pt;flip:y;z-index:251669504;visibility:visible;mso-wrap-style:square;mso-width-percent:0;mso-height-percent:0;mso-wrap-distance-left:9pt;mso-wrap-distance-top:0;mso-wrap-distance-right:9pt;mso-wrap-distance-bottom:0;mso-position-horizontal:absolute;mso-position-horizontal-relative:text;mso-position-vertical:absolute;mso-position-vertical-relative:text;mso-width-percent:0;mso-height-percent:0;mso-width-relative:margin;mso-height-relative:margin" o:gfxdata="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" strokecolor="black [3200]" strokeweight=".5pt">
                       <v:stroke endarrow="block" joinstyle="miter"/>
@@ -23810,21 +24156,21 @@
         <w:rPr>
           <w:lang w:val="en-US"/>
         </w:rPr>
-        <w:t xml:space="preserve"> = (</w:t>
+        <w:t xml:space="preserve"> = (2, 3, 4, </w:t>
       </w:r>
       <w:proofErr w:type="gramStart"/>
       <w:r>
         <w:rPr>
           <w:lang w:val="en-US"/>
         </w:rPr>
-        <w:t>2</w:t>
+        <w:t>5</w:t>
       </w:r>
       <w:proofErr w:type="gramEnd"/>
       <w:r>
         <w:rPr>
           <w:lang w:val="en-US"/>
         </w:rPr>
-        <w:t>, 3, 4, 5)</w:t>
+        <w:t>)</w:t>
       </w:r>
     </w:p>
     <w:p>
@@ -25345,7 +25691,7 @@
           <w:iCs/>
           <w:lang w:val="en-US"/>
         </w:rPr>
-        <w:t xml:space="preserve"> = (</w:t>
+        <w:t xml:space="preserve"> = (7, 6, </w:t>
       </w:r>
       <w:proofErr w:type="gramStart"/>
       <w:r>
@@ -25353,7 +25699,7 @@
           <w:iCs/>
           <w:lang w:val="en-US"/>
         </w:rPr>
-        <w:t>7</w:t>
+        <w:t>1</w:t>
       </w:r>
       <w:proofErr w:type="gramEnd"/>
       <w:r>
@@ -25361,7 +25707,7 @@
           <w:iCs/>
           <w:lang w:val="en-US"/>
         </w:rPr>
-        <w:t>, 6, 1)</w:t>
+        <w:t>)</w:t>
       </w:r>
     </w:p>
     <w:p>
@@ -25578,16 +25924,7 @@
           <w:b/>
           <w:lang w:val="en-US"/>
         </w:rPr>
-        <w:t xml:space="preserve"> – SQL co</w:t>
-      </w:r>
-      <w:bookmarkStart w:id="0" w:name="_GoBack"/>
-      <w:bookmarkEnd w:id="0"/>
-      <w:r>
-        <w:rPr>
-          <w:b/>
-          <w:lang w:val="en-US"/>
-        </w:rPr>
-        <w:t>nstruction</w:t>
+        <w:t xml:space="preserve"> – SQL construction</w:t>
       </w:r>
     </w:p>
     <w:p>
@@ -30033,6 +30370,7 @@
       <w:r>
         <w:rPr>
           <w:rFonts w:asciiTheme="majorBidi" w:hAnsiTheme="majorBidi" w:cstheme="majorBidi"/>
+          <w:lang w:val="en-US"/>
         </w:rPr>
         <w:t xml:space="preserve">2208 = </w:t>
       </w:r>
@@ -30134,7 +30472,7 @@
           <w:noProof/>
           <w:color w:val="FF0000"/>
           <w:sz w:val="24"/>
-          <w:lang w:eastAsia="ru-RU" w:bidi="he-IL"/>
+          <w:lang w:eastAsia="ru-RU"/>
         </w:rPr>
         <w:lastRenderedPageBreak/>
         <mc:AlternateContent>
@@ -30224,7 +30562,7 @@
               </wp:anchor>
             </w:drawing>
           </mc:Choice>
-          <mc:Fallback>
+          <mc:Fallback xmlns:w15="http://schemas.microsoft.com/office/word/2012/wordml">
             <w:pict>
               <v:shape w14:anchorId="6C4EC434" id="_x0000_s1027" type="#_x0000_t202" style="position:absolute;margin-left:162.25pt;margin-top:147.7pt;width:2in;height:40.45pt;z-index:251681792;visibility:visible;mso-wrap-style:square;mso-width-percent:0;mso-height-percent:0;mso-wrap-distance-left:9pt;mso-wrap-distance-top:0;mso-wrap-distance-right:9pt;mso-wrap-distance-bottom:0;mso-position-horizontal:absolute;mso-position-horizontal-relative:text;mso-position-vertical:absolute;mso-position-vertical-relative:text;mso-width-percent:0;mso-height-percent:0;mso-width-relative:margin;mso-height-relative:margin;v-text-anchor:top" o:gfxdata="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" fillcolor="white [3201]" stroked="f" strokeweight=".5pt">
                 <v:textbox inset="0,0,0,0">
@@ -30257,7 +30595,7 @@
           <w:noProof/>
           <w:color w:val="FF0000"/>
           <w:sz w:val="24"/>
-          <w:lang w:eastAsia="ru-RU" w:bidi="he-IL"/>
+          <w:lang w:eastAsia="ru-RU"/>
         </w:rPr>
         <mc:AlternateContent>
           <mc:Choice Requires="wps">
@@ -30312,7 +30650,7 @@
               </wp:anchor>
             </w:drawing>
           </mc:Choice>
-          <mc:Fallback>
+          <mc:Fallback xmlns:w15="http://schemas.microsoft.com/office/word/2012/wordml">
             <w:pict>
               <v:shape w14:anchorId="1533A794" id="Прямая со стрелкой 138" o:spid="_x0000_s1026" type="#_x0000_t32" style="position:absolute;margin-left:210.1pt;margin-top:97.4pt;width:50.25pt;height:0;z-index:251672576;visibility:visible;mso-wrap-style:square;mso-wrap-distance-left:9pt;mso-wrap-distance-top:0;mso-wrap-distance-right:9pt;mso-wrap-distance-bottom:0;mso-position-horizontal:absolute;mso-position-horizontal-relative:text;mso-position-vertical:absolute;mso-position-vertical-relative:text" o:gfxdata="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" strokecolor="black [3200]" strokeweight=".5pt">
                 <v:stroke endarrow="block" joinstyle="miter"/>
@@ -30327,7 +30665,7 @@
           <w:noProof/>
           <w:color w:val="FF0000"/>
           <w:sz w:val="24"/>
-          <w:lang w:eastAsia="ru-RU" w:bidi="he-IL"/>
+          <w:lang w:eastAsia="ru-RU"/>
         </w:rPr>
         <w:drawing>
           <wp:anchor distT="0" distB="0" distL="114300" distR="114300" simplePos="0" relativeHeight="251675648" behindDoc="0" locked="0" layoutInCell="1" allowOverlap="1" wp14:anchorId="0938B905" wp14:editId="601E9D93">
@@ -30355,7 +30693,7 @@
                     </pic:cNvPicPr>
                   </pic:nvPicPr>
                   <pic:blipFill>
-                    <a:blip r:embed="rId10">
+                    <a:blip r:embed="rId11">
                       <a:extLst>
                         <a:ext uri="{28A0092B-C50C-407E-A947-70E740481C1C}">
                           <a14:useLocalDpi xmlns:a14="http://schemas.microsoft.com/office/drawing/2010/main" val="0"/>
@@ -30395,7 +30733,7 @@
           <w:noProof/>
           <w:color w:val="FF0000"/>
           <w:sz w:val="24"/>
-          <w:lang w:eastAsia="ru-RU" w:bidi="he-IL"/>
+          <w:lang w:eastAsia="ru-RU"/>
         </w:rPr>
         <w:drawing>
           <wp:anchor distT="0" distB="0" distL="114300" distR="114300" simplePos="0" relativeHeight="251674624" behindDoc="1" locked="0" layoutInCell="1" allowOverlap="1" wp14:anchorId="5DC5E865" wp14:editId="0C715013">
@@ -30423,7 +30761,7 @@
                     </pic:cNvPicPr>
                   </pic:nvPicPr>
                   <pic:blipFill>
-                    <a:blip r:embed="rId11">
+                    <a:blip r:embed="rId12">
                       <a:extLst>
                         <a:ext uri="{28A0092B-C50C-407E-A947-70E740481C1C}">
                           <a14:useLocalDpi xmlns:a14="http://schemas.microsoft.com/office/drawing/2010/main" val="0"/>
@@ -33069,7 +33407,7 @@
                 <w:noProof/>
                 <w:sz w:val="18"/>
                 <w:szCs w:val="18"/>
-                <w:lang w:eastAsia="ru-RU" w:bidi="he-IL"/>
+                <w:lang w:eastAsia="ru-RU"/>
               </w:rPr>
               <mc:AlternateContent>
                 <mc:Choice Requires="wps">
@@ -33124,7 +33462,7 @@
                     </wp:anchor>
                   </w:drawing>
                 </mc:Choice>
-                <mc:Fallback>
+                <mc:Fallback xmlns:w15="http://schemas.microsoft.com/office/word/2012/wordml">
                   <w:pict>
                     <v:shape w14:anchorId="402B4366" id="Прямая со стрелкой 139" o:spid="_x0000_s1026" type="#_x0000_t32" style="position:absolute;margin-left:5.95pt;margin-top:7.35pt;width:40.45pt;height:0;z-index:251673600;visibility:visible;mso-wrap-style:square;mso-wrap-distance-left:9pt;mso-wrap-distance-top:0;mso-wrap-distance-right:9pt;mso-wrap-distance-bottom:0;mso-position-horizontal:absolute;mso-position-horizontal-relative:text;mso-position-vertical:absolute;mso-position-vertical-relative:text" o:gfxdata="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" strokecolor="black [3200]" strokeweight=".5pt">
                       <v:stroke endarrow="block" joinstyle="miter"/>
@@ -33470,7 +33808,7 @@
                 <w:noProof/>
                 <w:sz w:val="18"/>
                 <w:szCs w:val="18"/>
-                <w:lang w:eastAsia="ru-RU" w:bidi="he-IL"/>
+                <w:lang w:eastAsia="ru-RU"/>
               </w:rPr>
               <mc:AlternateContent>
                 <mc:Choice Requires="wps">
@@ -33525,7 +33863,7 @@
                     </wp:anchor>
                   </w:drawing>
                 </mc:Choice>
-                <mc:Fallback>
+                <mc:Fallback xmlns:w15="http://schemas.microsoft.com/office/word/2012/wordml">
                   <w:pict>
                     <v:shape w14:anchorId="0A0419BB" id="Прямая со стрелкой 140" o:spid="_x0000_s1026" type="#_x0000_t32" style="position:absolute;margin-left:40.85pt;margin-top:4.9pt;width:24.65pt;height:12.35pt;flip:y;z-index:251676672;visibility:visible;mso-wrap-style:square;mso-wrap-distance-left:9pt;mso-wrap-distance-top:0;mso-wrap-distance-right:9pt;mso-wrap-distance-bottom:0;mso-position-horizontal:absolute;mso-position-horizontal-relative:text;mso-position-vertical:absolute;mso-position-vertical-relative:text" o:gfxdata="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" strokecolor="black [3200]" strokeweight=".5pt">
                       <v:stroke endarrow="block" joinstyle="miter"/>
@@ -34120,7 +34458,7 @@
                 <w:noProof/>
                 <w:sz w:val="18"/>
                 <w:szCs w:val="18"/>
-                <w:lang w:eastAsia="ru-RU" w:bidi="he-IL"/>
+                <w:lang w:eastAsia="ru-RU"/>
               </w:rPr>
               <mc:AlternateContent>
                 <mc:Choice Requires="wps">
@@ -34175,7 +34513,7 @@
                     </wp:anchor>
                   </w:drawing>
                 </mc:Choice>
-                <mc:Fallback>
+                <mc:Fallback xmlns:w15="http://schemas.microsoft.com/office/word/2012/wordml">
                   <w:pict>
                     <v:shape w14:anchorId="29A55E49" id="Прямая со стрелкой 141" o:spid="_x0000_s1026" type="#_x0000_t32" style="position:absolute;margin-left:10.75pt;margin-top:6.05pt;width:14.3pt;height:0;z-index:251677696;visibility:visible;mso-wrap-style:square;mso-wrap-distance-left:9pt;mso-wrap-distance-top:0;mso-wrap-distance-right:9pt;mso-wrap-distance-bottom:0;mso-position-horizontal:absolute;mso-position-horizontal-relative:text;mso-position-vertical:absolute;mso-position-vertical-relative:text" o:gfxdata="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" strokecolor="black [3200]" strokeweight=".5pt">
                       <v:stroke endarrow="block" joinstyle="miter"/>
@@ -34734,7 +35072,7 @@
                 <w:noProof/>
                 <w:sz w:val="18"/>
                 <w:szCs w:val="18"/>
-                <w:lang w:eastAsia="ru-RU" w:bidi="he-IL"/>
+                <w:lang w:eastAsia="ru-RU"/>
               </w:rPr>
               <mc:AlternateContent>
                 <mc:Choice Requires="wps">
@@ -34789,7 +35127,7 @@
                     </wp:anchor>
                   </w:drawing>
                 </mc:Choice>
-                <mc:Fallback>
+                <mc:Fallback xmlns:w15="http://schemas.microsoft.com/office/word/2012/wordml">
                   <w:pict>
                     <v:shape w14:anchorId="26FA56F5" id="Прямая со стрелкой 142" o:spid="_x0000_s1026" type="#_x0000_t32" style="position:absolute;margin-left:10.75pt;margin-top:6.05pt;width:14.3pt;height:0;z-index:251678720;visibility:visible;mso-wrap-style:square;mso-wrap-distance-left:9pt;mso-wrap-distance-top:0;mso-wrap-distance-right:9pt;mso-wrap-distance-bottom:0;mso-position-horizontal:absolute;mso-position-horizontal-relative:text;mso-position-vertical:absolute;mso-position-vertical-relative:text" o:gfxdata="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" strokecolor="black [3200]" strokeweight=".5pt">
                       <v:stroke endarrow="block" joinstyle="miter"/>
@@ -35591,7 +35929,7 @@
                 <w:noProof/>
                 <w:sz w:val="18"/>
                 <w:szCs w:val="18"/>
-                <w:lang w:eastAsia="ru-RU" w:bidi="he-IL"/>
+                <w:lang w:eastAsia="ru-RU"/>
               </w:rPr>
               <mc:AlternateContent>
                 <mc:Choice Requires="wps">
@@ -35646,7 +35984,7 @@
                     </wp:anchor>
                   </w:drawing>
                 </mc:Choice>
-                <mc:Fallback>
+                <mc:Fallback xmlns:w15="http://schemas.microsoft.com/office/word/2012/wordml">
                   <w:pict>
                     <v:shape w14:anchorId="3E9A45C4" id="Прямая со стрелкой 143" o:spid="_x0000_s1026" type="#_x0000_t32" style="position:absolute;margin-left:10.75pt;margin-top:6.05pt;width:14.3pt;height:0;z-index:251679744;visibility:visible;mso-wrap-style:square;mso-wrap-distance-left:9pt;mso-wrap-distance-top:0;mso-wrap-distance-right:9pt;mso-wrap-distance-bottom:0;mso-position-horizontal:absolute;mso-position-horizontal-relative:text;mso-position-vertical:absolute;mso-position-vertical-relative:text" o:gfxdata="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" strokecolor="black [3200]" strokeweight=".5pt">
                       <v:stroke endarrow="block" joinstyle="miter"/>
@@ -36699,7 +37037,7 @@
                 <w:noProof/>
                 <w:sz w:val="18"/>
                 <w:szCs w:val="18"/>
-                <w:lang w:eastAsia="ru-RU" w:bidi="he-IL"/>
+                <w:lang w:eastAsia="ru-RU"/>
               </w:rPr>
               <mc:AlternateContent>
                 <mc:Choice Requires="wps">
@@ -36760,7 +37098,7 @@
                     </wp:anchor>
                   </w:drawing>
                 </mc:Choice>
-                <mc:Fallback>
+                <mc:Fallback xmlns:w15="http://schemas.microsoft.com/office/word/2012/wordml">
                   <w:pict>
                     <v:shape w14:anchorId="55ECFC6B" id="Прямая со стрелкой 144" o:spid="_x0000_s1026" type="#_x0000_t32" style="position:absolute;margin-left:10.55pt;margin-top:-6.65pt;width:14.3pt;height:12.3pt;flip:y;z-index:251680768;visibility:visible;mso-wrap-style:square;mso-width-percent:0;mso-height-percent:0;mso-wrap-distance-left:9pt;mso-wrap-distance-top:0;mso-wrap-distance-right:9pt;mso-wrap-distance-bottom:0;mso-position-horizontal:absolute;mso-position-horizontal-relative:text;mso-position-vertical:absolute;mso-position-vertical-relative:text;mso-width-percent:0;mso-height-percent:0;mso-width-relative:margin;mso-height-relative:margin" o:gfxdata="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" strokecolor="black [3200]" strokeweight=".5pt">
                       <v:stroke endarrow="block" joinstyle="miter"/>
@@ -37444,7 +37782,7 @@
 </file>
 
 <file path=word/styles.xml><?xml version="1.0" encoding="utf-8"?>
-<w:styles xmlns:mc="http://schemas.openxmlformats.org/markup-compatibility/2006" xmlns:r="http://schemas.openxmlformats.org/officeDocument/2006/relationships" xmlns:w="http://schemas.openxmlformats.org/wordprocessingml/2006/main" xmlns:w14="http://schemas.microsoft.com/office/word/2010/wordml" xmlns:w15="http://schemas.microsoft.com/office/word/2012/wordml" mc:Ignorable="w14 w15">
+<w:styles xmlns:mc="http://schemas.openxmlformats.org/markup-compatibility/2006" xmlns:r="http://schemas.openxmlformats.org/officeDocument/2006/relationships" xmlns:w="http://schemas.openxmlformats.org/wordprocessingml/2006/main" xmlns:w14="http://schemas.microsoft.com/office/word/2010/wordml" mc:Ignorable="w14">
   <w:docDefaults>
     <w:rPrDefault>
       <w:rPr>
@@ -37460,378 +37798,390 @@
       </w:pPr>
     </w:pPrDefault>
   </w:docDefaults>
-  <w:latentStyles w:defLockedState="0" w:defUIPriority="99" w:defSemiHidden="0" w:defUnhideWhenUsed="0" w:defQFormat="0" w:count="371">
-    <w:lsdException w:name="Normal" w:uiPriority="0" w:qFormat="1"/>
-    <w:lsdException w:name="heading 1" w:uiPriority="9" w:qFormat="1"/>
-    <w:lsdException w:name="heading 2" w:semiHidden="1" w:uiPriority="9" w:unhideWhenUsed="1" w:qFormat="1"/>
-    <w:lsdException w:name="heading 3" w:semiHidden="1" w:uiPriority="9" w:unhideWhenUsed="1" w:qFormat="1"/>
-    <w:lsdException w:name="heading 4" w:semiHidden="1" w:uiPriority="9" w:unhideWhenUsed="1" w:qFormat="1"/>
-    <w:lsdException w:name="heading 5" w:semiHidden="1" w:uiPriority="9" w:unhideWhenUsed="1" w:qFormat="1"/>
-    <w:lsdException w:name="heading 6" w:semiHidden="1" w:uiPriority="9" w:unhideWhenUsed="1" w:qFormat="1"/>
-    <w:lsdException w:name="heading 7" w:semiHidden="1" w:uiPriority="9" w:unhideWhenUsed="1" w:qFormat="1"/>
-    <w:lsdException w:name="heading 8" w:semiHidden="1" w:uiPriority="9" w:unhideWhenUsed="1" w:qFormat="1"/>
-    <w:lsdException w:name="heading 9" w:semiHidden="1" w:uiPriority="9" w:unhideWhenUsed="1" w:qFormat="1"/>
-    <w:lsdException w:name="index 1" w:semiHidden="1" w:unhideWhenUsed="1"/>
-    <w:lsdException w:name="index 2" w:semiHidden="1" w:unhideWhenUsed="1"/>
-    <w:lsdException w:name="index 3" w:semiHidden="1" w:unhideWhenUsed="1"/>
-    <w:lsdException w:name="index 4" w:semiHidden="1" w:unhideWhenUsed="1"/>
-    <w:lsdException w:name="index 5" w:semiHidden="1" w:unhideWhenUsed="1"/>
-    <w:lsdException w:name="index 6" w:semiHidden="1" w:unhideWhenUsed="1"/>
-    <w:lsdException w:name="index 7" w:semiHidden="1" w:unhideWhenUsed="1"/>
-    <w:lsdException w:name="index 8" w:semiHidden="1" w:unhideWhenUsed="1"/>
-    <w:lsdException w:name="index 9" w:semiHidden="1" w:unhideWhenUsed="1"/>
-    <w:lsdException w:name="toc 1" w:semiHidden="1" w:uiPriority="39" w:unhideWhenUsed="1"/>
-    <w:lsdException w:name="toc 2" w:semiHidden="1" w:uiPriority="39" w:unhideWhenUsed="1"/>
-    <w:lsdException w:name="toc 3" w:semiHidden="1" w:uiPriority="39" w:unhideWhenUsed="1"/>
-    <w:lsdException w:name="toc 4" w:semiHidden="1" w:uiPriority="39" w:unhideWhenUsed="1"/>
-    <w:lsdException w:name="toc 5" w:semiHidden="1" w:uiPriority="39" w:unhideWhenUsed="1"/>
-    <w:lsdException w:name="toc 6" w:semiHidden="1" w:uiPriority="39" w:unhideWhenUsed="1"/>
-    <w:lsdException w:name="toc 7" w:semiHidden="1" w:uiPriority="39" w:unhideWhenUsed="1"/>
-    <w:lsdException w:name="toc 8" w:semiHidden="1" w:uiPriority="39" w:unhideWhenUsed="1"/>
-    <w:lsdException w:name="toc 9" w:semiHidden="1" w:uiPriority="39" w:unhideWhenUsed="1"/>
-    <w:lsdException w:name="Normal Indent" w:semiHidden="1" w:unhideWhenUsed="1"/>
-    <w:lsdException w:name="footnote text" w:semiHidden="1" w:unhideWhenUsed="1"/>
-    <w:lsdException w:name="annotation text" w:semiHidden="1" w:unhideWhenUsed="1"/>
-    <w:lsdException w:name="header" w:semiHidden="1" w:unhideWhenUsed="1"/>
-    <w:lsdException w:name="footer" w:semiHidden="1" w:unhideWhenUsed="1"/>
-    <w:lsdException w:name="index heading" w:semiHidden="1" w:unhideWhenUsed="1"/>
-    <w:lsdException w:name="caption" w:semiHidden="1" w:uiPriority="35" w:unhideWhenUsed="1" w:qFormat="1"/>
-    <w:lsdException w:name="table of figures" w:semiHidden="1" w:unhideWhenUsed="1"/>
-    <w:lsdException w:name="envelope address" w:semiHidden="1" w:unhideWhenUsed="1"/>
-    <w:lsdException w:name="envelope return" w:semiHidden="1" w:unhideWhenUsed="1"/>
-    <w:lsdException w:name="footnote reference" w:semiHidden="1" w:unhideWhenUsed="1"/>
-    <w:lsdException w:name="annotation reference" w:semiHidden="1" w:unhideWhenUsed="1"/>
-    <w:lsdException w:name="line number" w:semiHidden="1" w:unhideWhenUsed="1"/>
-    <w:lsdException w:name="page number" w:semiHidden="1" w:unhideWhenUsed="1"/>
-    <w:lsdException w:name="endnote reference" w:semiHidden="1" w:unhideWhenUsed="1"/>
-    <w:lsdException w:name="endnote text" w:semiHidden="1" w:unhideWhenUsed="1"/>
-    <w:lsdException w:name="table of authorities" w:semiHidden="1" w:unhideWhenUsed="1"/>
-    <w:lsdException w:name="macro" w:semiHidden="1" w:unhideWhenUsed="1"/>
-    <w:lsdException w:name="toa heading" w:semiHidden="1" w:unhideWhenUsed="1"/>
-    <w:lsdException w:name="List" w:semiHidden="1" w:unhideWhenUsed="1"/>
-    <w:lsdException w:name="List Bullet" w:semiHidden="1" w:unhideWhenUsed="1"/>
-    <w:lsdException w:name="List Number" w:semiHidden="1" w:unhideWhenUsed="1"/>
-    <w:lsdException w:name="List 2" w:semiHidden="1" w:unhideWhenUsed="1"/>
-    <w:lsdException w:name="List 3" w:semiHidden="1" w:unhideWhenUsed="1"/>
-    <w:lsdException w:name="List 4" w:semiHidden="1" w:unhideWhenUsed="1"/>
-    <w:lsdException w:name="List 5" w:semiHidden="1" w:unhideWhenUsed="1"/>
-    <w:lsdException w:name="List Bullet 2" w:semiHidden="1" w:unhideWhenUsed="1"/>
-    <w:lsdException w:name="List Bullet 3" w:semiHidden="1" w:unhideWhenUsed="1"/>
-    <w:lsdException w:name="List Bullet 4" w:semiHidden="1" w:unhideWhenUsed="1"/>
-    <w:lsdException w:name="List Bullet 5" w:semiHidden="1" w:unhideWhenUsed="1"/>
-    <w:lsdException w:name="List Number 2" w:semiHidden="1" w:unhideWhenUsed="1"/>
-    <w:lsdException w:name="List Number 3" w:semiHidden="1" w:unhideWhenUsed="1"/>
-    <w:lsdException w:name="List Number 4" w:semiHidden="1" w:unhideWhenUsed="1"/>
-    <w:lsdException w:name="List Number 5" w:semiHidden="1" w:unhideWhenUsed="1"/>
-    <w:lsdException w:name="Title" w:uiPriority="10" w:qFormat="1"/>
-    <w:lsdException w:name="Closing" w:semiHidden="1" w:unhideWhenUsed="1"/>
-    <w:lsdException w:name="Signature" w:semiHidden="1" w:unhideWhenUsed="1"/>
-    <w:lsdException w:name="Default Paragraph Font" w:semiHidden="1" w:uiPriority="1" w:unhideWhenUsed="1"/>
-    <w:lsdException w:name="Body Text" w:semiHidden="1" w:unhideWhenUsed="1"/>
-    <w:lsdException w:name="Body Text Indent" w:semiHidden="1" w:unhideWhenUsed="1"/>
-    <w:lsdException w:name="List Continue" w:semiHidden="1" w:unhideWhenUsed="1"/>
-    <w:lsdException w:name="List Continue 2" w:semiHidden="1" w:unhideWhenUsed="1"/>
-    <w:lsdException w:name="List Continue 3" w:semiHidden="1" w:unhideWhenUsed="1"/>
-    <w:lsdException w:name="List Continue 4" w:semiHidden="1" w:unhideWhenUsed="1"/>
-    <w:lsdException w:name="List Continue 5" w:semiHidden="1" w:unhideWhenUsed="1"/>
-    <w:lsdException w:name="Message Header" w:semiHidden="1" w:unhideWhenUsed="1"/>
-    <w:lsdException w:name="Subtitle" w:uiPriority="11" w:qFormat="1"/>
-    <w:lsdException w:name="Salutation" w:semiHidden="1" w:unhideWhenUsed="1"/>
-    <w:lsdException w:name="Date" w:semiHidden="1" w:unhideWhenUsed="1"/>
-    <w:lsdException w:name="Body Text First Indent" w:semiHidden="1" w:unhideWhenUsed="1"/>
-    <w:lsdException w:name="Body Text First Indent 2" w:semiHidden="1" w:unhideWhenUsed="1"/>
-    <w:lsdException w:name="Note Heading" w:semiHidden="1" w:unhideWhenUsed="1"/>
-    <w:lsdException w:name="Body Text 2" w:semiHidden="1" w:unhideWhenUsed="1"/>
-    <w:lsdException w:name="Body Text 3" w:semiHidden="1" w:unhideWhenUsed="1"/>
-    <w:lsdException w:name="Body Text Indent 2" w:semiHidden="1" w:unhideWhenUsed="1"/>
-    <w:lsdException w:name="Body Text Indent 3" w:semiHidden="1" w:unhideWhenUsed="1"/>
-    <w:lsdException w:name="Block Text" w:semiHidden="1" w:unhideWhenUsed="1"/>
-    <w:lsdException w:name="Hyperlink" w:semiHidden="1" w:unhideWhenUsed="1"/>
-    <w:lsdException w:name="FollowedHyperlink" w:semiHidden="1" w:unhideWhenUsed="1"/>
-    <w:lsdException w:name="Strong" w:uiPriority="22" w:qFormat="1"/>
-    <w:lsdException w:name="Emphasis" w:uiPriority="20" w:qFormat="1"/>
-    <w:lsdException w:name="Document Map" w:semiHidden="1" w:unhideWhenUsed="1"/>
-    <w:lsdException w:name="Plain Text" w:semiHidden="1" w:unhideWhenUsed="1"/>
-    <w:lsdException w:name="E-mail Signature" w:semiHidden="1" w:unhideWhenUsed="1"/>
-    <w:lsdException w:name="HTML Top of Form" w:semiHidden="1" w:unhideWhenUsed="1"/>
-    <w:lsdException w:name="HTML Bottom of Form" w:semiHidden="1" w:unhideWhenUsed="1"/>
-    <w:lsdException w:name="Normal (Web)" w:semiHidden="1" w:unhideWhenUsed="1"/>
-    <w:lsdException w:name="HTML Acronym" w:semiHidden="1" w:unhideWhenUsed="1"/>
-    <w:lsdException w:name="HTML Address" w:semiHidden="1" w:unhideWhenUsed="1"/>
-    <w:lsdException w:name="HTML Cite" w:semiHidden="1" w:unhideWhenUsed="1"/>
-    <w:lsdException w:name="HTML Code" w:semiHidden="1" w:unhideWhenUsed="1"/>
-    <w:lsdException w:name="HTML Definition" w:semiHidden="1" w:unhideWhenUsed="1"/>
-    <w:lsdException w:name="HTML Keyboard" w:semiHidden="1" w:unhideWhenUsed="1"/>
-    <w:lsdException w:name="HTML Preformatted" w:semiHidden="1" w:unhideWhenUsed="1"/>
-    <w:lsdException w:name="HTML Sample" w:semiHidden="1" w:unhideWhenUsed="1"/>
-    <w:lsdException w:name="HTML Typewriter" w:semiHidden="1" w:unhideWhenUsed="1"/>
-    <w:lsdException w:name="HTML Variable" w:semiHidden="1" w:unhideWhenUsed="1"/>
-    <w:lsdException w:name="Normal Table" w:semiHidden="1" w:unhideWhenUsed="1"/>
-    <w:lsdException w:name="annotation subject" w:semiHidden="1" w:unhideWhenUsed="1"/>
-    <w:lsdException w:name="No List" w:semiHidden="1" w:unhideWhenUsed="1"/>
-    <w:lsdException w:name="Outline List 1" w:semiHidden="1" w:unhideWhenUsed="1"/>
-    <w:lsdException w:name="Outline List 2" w:semiHidden="1" w:unhideWhenUsed="1"/>
-    <w:lsdException w:name="Outline List 3" w:semiHidden="1" w:unhideWhenUsed="1"/>
-    <w:lsdException w:name="Table Simple 1" w:semiHidden="1" w:unhideWhenUsed="1"/>
-    <w:lsdException w:name="Table Simple 2" w:semiHidden="1" w:unhideWhenUsed="1"/>
-    <w:lsdException w:name="Table Simple 3" w:semiHidden="1" w:unhideWhenUsed="1"/>
-    <w:lsdException w:name="Table Classic 1" w:semiHidden="1" w:unhideWhenUsed="1"/>
-    <w:lsdException w:name="Table Classic 2" w:semiHidden="1" w:unhideWhenUsed="1"/>
-    <w:lsdException w:name="Table Classic 3" w:semiHidden="1" w:unhideWhenUsed="1"/>
-    <w:lsdException w:name="Table Classic 4" w:semiHidden="1" w:unhideWhenUsed="1"/>
-    <w:lsdException w:name="Table Colorful 1" w:semiHidden="1" w:unhideWhenUsed="1"/>
-    <w:lsdException w:name="Table Colorful 2" w:semiHidden="1" w:unhideWhenUsed="1"/>
-    <w:lsdException w:name="Table Colorful 3" w:semiHidden="1" w:unhideWhenUsed="1"/>
-    <w:lsdException w:name="Table Columns 1" w:semiHidden="1" w:unhideWhenUsed="1"/>
-    <w:lsdException w:name="Table Columns 2" w:semiHidden="1" w:unhideWhenUsed="1"/>
-    <w:lsdException w:name="Table Columns 3" w:semiHidden="1" w:unhideWhenUsed="1"/>
-    <w:lsdException w:name="Table Columns 4" w:semiHidden="1" w:unhideWhenUsed="1"/>
-    <w:lsdException w:name="Table Columns 5" w:semiHidden="1" w:unhideWhenUsed="1"/>
-    <w:lsdException w:name="Table Grid 1" w:semiHidden="1" w:unhideWhenUsed="1"/>
-    <w:lsdException w:name="Table Grid 2" w:semiHidden="1" w:unhideWhenUsed="1"/>
-    <w:lsdException w:name="Table Grid 3" w:semiHidden="1" w:unhideWhenUsed="1"/>
-    <w:lsdException w:name="Table Grid 4" w:semiHidden="1" w:unhideWhenUsed="1"/>
-    <w:lsdException w:name="Table Grid 5" w:semiHidden="1" w:unhideWhenUsed="1"/>
-    <w:lsdException w:name="Table Grid 6" w:semiHidden="1" w:unhideWhenUsed="1"/>
-    <w:lsdException w:name="Table Grid 7" w:semiHidden="1" w:unhideWhenUsed="1"/>
-    <w:lsdException w:name="Table Grid 8" w:semiHidden="1" w:unhideWhenUsed="1"/>
-    <w:lsdException w:name="Table List 1" w:semiHidden="1" w:unhideWhenUsed="1"/>
-    <w:lsdException w:name="Table List 2" w:semiHidden="1" w:unhideWhenUsed="1"/>
-    <w:lsdException w:name="Table List 3" w:semiHidden="1" w:unhideWhenUsed="1"/>
-    <w:lsdException w:name="Table List 4" w:semiHidden="1" w:unhideWhenUsed="1"/>
-    <w:lsdException w:name="Table List 5" w:semiHidden="1" w:unhideWhenUsed="1"/>
-    <w:lsdException w:name="Table List 6" w:semiHidden="1" w:unhideWhenUsed="1"/>
-    <w:lsdException w:name="Table List 7" w:semiHidden="1" w:unhideWhenUsed="1"/>
-    <w:lsdException w:name="Table List 8" w:semiHidden="1" w:unhideWhenUsed="1"/>
-    <w:lsdException w:name="Table 3D effects 1" w:semiHidden="1" w:unhideWhenUsed="1"/>
-    <w:lsdException w:name="Table 3D effects 2" w:semiHidden="1" w:unhideWhenUsed="1"/>
-    <w:lsdException w:name="Table 3D effects 3" w:semiHidden="1" w:unhideWhenUsed="1"/>
-    <w:lsdException w:name="Table Contemporary" w:semiHidden="1" w:unhideWhenUsed="1"/>
-    <w:lsdException w:name="Table Elegant" w:semiHidden="1" w:unhideWhenUsed="1"/>
-    <w:lsdException w:name="Table Professional" w:semiHidden="1" w:unhideWhenUsed="1"/>
-    <w:lsdException w:name="Table Subtle 1" w:semiHidden="1" w:unhideWhenUsed="1"/>
-    <w:lsdException w:name="Table Subtle 2" w:semiHidden="1" w:unhideWhenUsed="1"/>
-    <w:lsdException w:name="Table Web 1" w:semiHidden="1" w:unhideWhenUsed="1"/>
-    <w:lsdException w:name="Table Web 2" w:semiHidden="1" w:unhideWhenUsed="1"/>
-    <w:lsdException w:name="Table Web 3" w:semiHidden="1" w:unhideWhenUsed="1"/>
-    <w:lsdException w:name="Balloon Text" w:semiHidden="1" w:unhideWhenUsed="1"/>
-    <w:lsdException w:name="Table Grid" w:uiPriority="39"/>
-    <w:lsdException w:name="Table Theme" w:semiHidden="1" w:unhideWhenUsed="1"/>
-    <w:lsdException w:name="Placeholder Text" w:semiHidden="1"/>
-    <w:lsdException w:name="No Spacing" w:uiPriority="1" w:qFormat="1"/>
-    <w:lsdException w:name="Light Shading" w:uiPriority="60"/>
-    <w:lsdException w:name="Light List" w:uiPriority="61"/>
-    <w:lsdException w:name="Light Grid" w:uiPriority="62"/>
-    <w:lsdException w:name="Medium Shading 1" w:uiPriority="63"/>
-    <w:lsdException w:name="Medium Shading 2" w:uiPriority="64"/>
-    <w:lsdException w:name="Medium List 1" w:uiPriority="65"/>
-    <w:lsdException w:name="Medium List 2" w:uiPriority="66"/>
-    <w:lsdException w:name="Medium Grid 1" w:uiPriority="67"/>
-    <w:lsdException w:name="Medium Grid 2" w:uiPriority="68"/>
-    <w:lsdException w:name="Medium Grid 3" w:uiPriority="69"/>
-    <w:lsdException w:name="Dark List" w:uiPriority="70"/>
-    <w:lsdException w:name="Colorful Shading" w:uiPriority="71"/>
-    <w:lsdException w:name="Colorful List" w:uiPriority="72"/>
-    <w:lsdException w:name="Colorful Grid" w:uiPriority="73"/>
-    <w:lsdException w:name="Light Shading Accent 1" w:uiPriority="60"/>
-    <w:lsdException w:name="Light List Accent 1" w:uiPriority="61"/>
-    <w:lsdException w:name="Light Grid Accent 1" w:uiPriority="62"/>
-    <w:lsdException w:name="Medium Shading 1 Accent 1" w:uiPriority="63"/>
-    <w:lsdException w:name="Medium Shading 2 Accent 1" w:uiPriority="64"/>
-    <w:lsdException w:name="Medium List 1 Accent 1" w:uiPriority="65"/>
-    <w:lsdException w:name="Revision" w:semiHidden="1"/>
-    <w:lsdException w:name="List Paragraph" w:uiPriority="34" w:qFormat="1"/>
-    <w:lsdException w:name="Quote" w:uiPriority="29" w:qFormat="1"/>
-    <w:lsdException w:name="Intense Quote" w:uiPriority="30" w:qFormat="1"/>
-    <w:lsdException w:name="Medium List 2 Accent 1" w:uiPriority="66"/>
-    <w:lsdException w:name="Medium Grid 1 Accent 1" w:uiPriority="67"/>
-    <w:lsdException w:name="Medium Grid 2 Accent 1" w:uiPriority="68"/>
-    <w:lsdException w:name="Medium Grid 3 Accent 1" w:uiPriority="69"/>
-    <w:lsdException w:name="Dark List Accent 1" w:uiPriority="70"/>
-    <w:lsdException w:name="Colorful Shading Accent 1" w:uiPriority="71"/>
-    <w:lsdException w:name="Colorful List Accent 1" w:uiPriority="72"/>
-    <w:lsdException w:name="Colorful Grid Accent 1" w:uiPriority="73"/>
-    <w:lsdException w:name="Light Shading Accent 2" w:uiPriority="60"/>
-    <w:lsdException w:name="Light List Accent 2" w:uiPriority="61"/>
-    <w:lsdException w:name="Light Grid Accent 2" w:uiPriority="62"/>
-    <w:lsdException w:name="Medium Shading 1 Accent 2" w:uiPriority="63"/>
-    <w:lsdException w:name="Medium Shading 2 Accent 2" w:uiPriority="64"/>
-    <w:lsdException w:name="Medium List 1 Accent 2" w:uiPriority="65"/>
-    <w:lsdException w:name="Medium List 2 Accent 2" w:uiPriority="66"/>
-    <w:lsdException w:name="Medium Grid 1 Accent 2" w:uiPriority="67"/>
-    <w:lsdException w:name="Medium Grid 2 Accent 2" w:uiPriority="68"/>
-    <w:lsdException w:name="Medium Grid 3 Accent 2" w:uiPriority="69"/>
-    <w:lsdException w:name="Dark List Accent 2" w:uiPriority="70"/>
-    <w:lsdException w:name="Colorful Shading Accent 2" w:uiPriority="71"/>
-    <w:lsdException w:name="Colorful List Accent 2" w:uiPriority="72"/>
-    <w:lsdException w:name="Colorful Grid Accent 2" w:uiPriority="73"/>
-    <w:lsdException w:name="Light Shading Accent 3" w:uiPriority="60"/>
-    <w:lsdException w:name="Light List Accent 3" w:uiPriority="61"/>
-    <w:lsdException w:name="Light Grid Accent 3" w:uiPriority="62"/>
-    <w:lsdException w:name="Medium Shading 1 Accent 3" w:uiPriority="63"/>
-    <w:lsdException w:name="Medium Shading 2 Accent 3" w:uiPriority="64"/>
-    <w:lsdException w:name="Medium List 1 Accent 3" w:uiPriority="65"/>
-    <w:lsdException w:name="Medium List 2 Accent 3" w:uiPriority="66"/>
-    <w:lsdException w:name="Medium Grid 1 Accent 3" w:uiPriority="67"/>
-    <w:lsdException w:name="Medium Grid 2 Accent 3" w:uiPriority="68"/>
-    <w:lsdException w:name="Medium Grid 3 Accent 3" w:uiPriority="69"/>
-    <w:lsdException w:name="Dark List Accent 3" w:uiPriority="70"/>
-    <w:lsdException w:name="Colorful Shading Accent 3" w:uiPriority="71"/>
-    <w:lsdException w:name="Colorful List Accent 3" w:uiPriority="72"/>
-    <w:lsdException w:name="Colorful Grid Accent 3" w:uiPriority="73"/>
-    <w:lsdException w:name="Light Shading Accent 4" w:uiPriority="60"/>
-    <w:lsdException w:name="Light List Accent 4" w:uiPriority="61"/>
-    <w:lsdException w:name="Light Grid Accent 4" w:uiPriority="62"/>
-    <w:lsdException w:name="Medium Shading 1 Accent 4" w:uiPriority="63"/>
-    <w:lsdException w:name="Medium Shading 2 Accent 4" w:uiPriority="64"/>
-    <w:lsdException w:name="Medium List 1 Accent 4" w:uiPriority="65"/>
-    <w:lsdException w:name="Medium List 2 Accent 4" w:uiPriority="66"/>
-    <w:lsdException w:name="Medium Grid 1 Accent 4" w:uiPriority="67"/>
-    <w:lsdException w:name="Medium Grid 2 Accent 4" w:uiPriority="68"/>
-    <w:lsdException w:name="Medium Grid 3 Accent 4" w:uiPriority="69"/>
-    <w:lsdException w:name="Dark List Accent 4" w:uiPriority="70"/>
-    <w:lsdException w:name="Colorful Shading Accent 4" w:uiPriority="71"/>
-    <w:lsdException w:name="Colorful List Accent 4" w:uiPriority="72"/>
-    <w:lsdException w:name="Colorful Grid Accent 4" w:uiPriority="73"/>
-    <w:lsdException w:name="Light Shading Accent 5" w:uiPriority="60"/>
-    <w:lsdException w:name="Light List Accent 5" w:uiPriority="61"/>
-    <w:lsdException w:name="Light Grid Accent 5" w:uiPriority="62"/>
-    <w:lsdException w:name="Medium Shading 1 Accent 5" w:uiPriority="63"/>
-    <w:lsdException w:name="Medium Shading 2 Accent 5" w:uiPriority="64"/>
-    <w:lsdException w:name="Medium List 1 Accent 5" w:uiPriority="65"/>
-    <w:lsdException w:name="Medium List 2 Accent 5" w:uiPriority="66"/>
-    <w:lsdException w:name="Medium Grid 1 Accent 5" w:uiPriority="67"/>
-    <w:lsdException w:name="Medium Grid 2 Accent 5" w:uiPriority="68"/>
-    <w:lsdException w:name="Medium Grid 3 Accent 5" w:uiPriority="69"/>
-    <w:lsdException w:name="Dark List Accent 5" w:uiPriority="70"/>
-    <w:lsdException w:name="Colorful Shading Accent 5" w:uiPriority="71"/>
-    <w:lsdException w:name="Colorful List Accent 5" w:uiPriority="72"/>
-    <w:lsdException w:name="Colorful Grid Accent 5" w:uiPriority="73"/>
-    <w:lsdException w:name="Light Shading Accent 6" w:uiPriority="60"/>
-    <w:lsdException w:name="Light List Accent 6" w:uiPriority="61"/>
-    <w:lsdException w:name="Light Grid Accent 6" w:uiPriority="62"/>
-    <w:lsdException w:name="Medium Shading 1 Accent 6" w:uiPriority="63"/>
-    <w:lsdException w:name="Medium Shading 2 Accent 6" w:uiPriority="64"/>
-    <w:lsdException w:name="Medium List 1 Accent 6" w:uiPriority="65"/>
-    <w:lsdException w:name="Medium List 2 Accent 6" w:uiPriority="66"/>
-    <w:lsdException w:name="Medium Grid 1 Accent 6" w:uiPriority="67"/>
-    <w:lsdException w:name="Medium Grid 2 Accent 6" w:uiPriority="68"/>
-    <w:lsdException w:name="Medium Grid 3 Accent 6" w:uiPriority="69"/>
-    <w:lsdException w:name="Dark List Accent 6" w:uiPriority="70"/>
-    <w:lsdException w:name="Colorful Shading Accent 6" w:uiPriority="71"/>
-    <w:lsdException w:name="Colorful List Accent 6" w:uiPriority="72"/>
-    <w:lsdException w:name="Colorful Grid Accent 6" w:uiPriority="73"/>
-    <w:lsdException w:name="Subtle Emphasis" w:uiPriority="19" w:qFormat="1"/>
-    <w:lsdException w:name="Intense Emphasis" w:uiPriority="21" w:qFormat="1"/>
-    <w:lsdException w:name="Subtle Reference" w:uiPriority="31" w:qFormat="1"/>
-    <w:lsdException w:name="Intense Reference" w:uiPriority="32" w:qFormat="1"/>
-    <w:lsdException w:name="Book Title" w:uiPriority="33" w:qFormat="1"/>
-    <w:lsdException w:name="Bibliography" w:semiHidden="1" w:uiPriority="37" w:unhideWhenUsed="1"/>
-    <w:lsdException w:name="TOC Heading" w:semiHidden="1" w:uiPriority="39" w:unhideWhenUsed="1" w:qFormat="1"/>
-    <w:lsdException w:name="Plain Table 1" w:uiPriority="41"/>
-    <w:lsdException w:name="Plain Table 2" w:uiPriority="42"/>
-    <w:lsdException w:name="Plain Table 3" w:uiPriority="43"/>
-    <w:lsdException w:name="Plain Table 4" w:uiPriority="44"/>
-    <w:lsdException w:name="Plain Table 5" w:uiPriority="45"/>
-    <w:lsdException w:name="Grid Table Light" w:uiPriority="40"/>
-    <w:lsdException w:name="Grid Table 1 Light" w:uiPriority="46"/>
-    <w:lsdException w:name="Grid Table 2" w:uiPriority="47"/>
-    <w:lsdException w:name="Grid Table 3" w:uiPriority="48"/>
-    <w:lsdException w:name="Grid Table 4" w:uiPriority="49"/>
-    <w:lsdException w:name="Grid Table 5 Dark" w:uiPriority="50"/>
-    <w:lsdException w:name="Grid Table 6 Colorful" w:uiPriority="51"/>
-    <w:lsdException w:name="Grid Table 7 Colorful" w:uiPriority="52"/>
-    <w:lsdException w:name="Grid Table 1 Light Accent 1" w:uiPriority="46"/>
-    <w:lsdException w:name="Grid Table 2 Accent 1" w:uiPriority="47"/>
-    <w:lsdException w:name="Grid Table 3 Accent 1" w:uiPriority="48"/>
-    <w:lsdException w:name="Grid Table 4 Accent 1" w:uiPriority="49"/>
-    <w:lsdException w:name="Grid Table 5 Dark Accent 1" w:uiPriority="50"/>
-    <w:lsdException w:name="Grid Table 6 Colorful Accent 1" w:uiPriority="51"/>
-    <w:lsdException w:name="Grid Table 7 Colorful Accent 1" w:uiPriority="52"/>
-    <w:lsdException w:name="Grid Table 1 Light Accent 2" w:uiPriority="46"/>
-    <w:lsdException w:name="Grid Table 2 Accent 2" w:uiPriority="47"/>
-    <w:lsdException w:name="Grid Table 3 Accent 2" w:uiPriority="48"/>
-    <w:lsdException w:name="Grid Table 4 Accent 2" w:uiPriority="49"/>
-    <w:lsdException w:name="Grid Table 5 Dark Accent 2" w:uiPriority="50"/>
-    <w:lsdException w:name="Grid Table 6 Colorful Accent 2" w:uiPriority="51"/>
-    <w:lsdException w:name="Grid Table 7 Colorful Accent 2" w:uiPriority="52"/>
-    <w:lsdException w:name="Grid Table 1 Light Accent 3" w:uiPriority="46"/>
-    <w:lsdException w:name="Grid Table 2 Accent 3" w:uiPriority="47"/>
-    <w:lsdException w:name="Grid Table 3 Accent 3" w:uiPriority="48"/>
-    <w:lsdException w:name="Grid Table 4 Accent 3" w:uiPriority="49"/>
-    <w:lsdException w:name="Grid Table 5 Dark Accent 3" w:uiPriority="50"/>
-    <w:lsdException w:name="Grid Table 6 Colorful Accent 3" w:uiPriority="51"/>
-    <w:lsdException w:name="Grid Table 7 Colorful Accent 3" w:uiPriority="52"/>
-    <w:lsdException w:name="Grid Table 1 Light Accent 4" w:uiPriority="46"/>
-    <w:lsdException w:name="Grid Table 2 Accent 4" w:uiPriority="47"/>
-    <w:lsdException w:name="Grid Table 3 Accent 4" w:uiPriority="48"/>
-    <w:lsdException w:name="Grid Table 4 Accent 4" w:uiPriority="49"/>
-    <w:lsdException w:name="Grid Table 5 Dark Accent 4" w:uiPriority="50"/>
-    <w:lsdException w:name="Grid Table 6 Colorful Accent 4" w:uiPriority="51"/>
-    <w:lsdException w:name="Grid Table 7 Colorful Accent 4" w:uiPriority="52"/>
-    <w:lsdException w:name="Grid Table 1 Light Accent 5" w:uiPriority="46"/>
-    <w:lsdException w:name="Grid Table 2 Accent 5" w:uiPriority="47"/>
-    <w:lsdException w:name="Grid Table 3 Accent 5" w:uiPriority="48"/>
-    <w:lsdException w:name="Grid Table 4 Accent 5" w:uiPriority="49"/>
-    <w:lsdException w:name="Grid Table 5 Dark Accent 5" w:uiPriority="50"/>
-    <w:lsdException w:name="Grid Table 6 Colorful Accent 5" w:uiPriority="51"/>
-    <w:lsdException w:name="Grid Table 7 Colorful Accent 5" w:uiPriority="52"/>
-    <w:lsdException w:name="Grid Table 1 Light Accent 6" w:uiPriority="46"/>
-    <w:lsdException w:name="Grid Table 2 Accent 6" w:uiPriority="47"/>
-    <w:lsdException w:name="Grid Table 3 Accent 6" w:uiPriority="48"/>
-    <w:lsdException w:name="Grid Table 4 Accent 6" w:uiPriority="49"/>
-    <w:lsdException w:name="Grid Table 5 Dark Accent 6" w:uiPriority="50"/>
-    <w:lsdException w:name="Grid Table 6 Colorful Accent 6" w:uiPriority="51"/>
-    <w:lsdException w:name="Grid Table 7 Colorful Accent 6" w:uiPriority="52"/>
-    <w:lsdException w:name="List Table 1 Light" w:uiPriority="46"/>
-    <w:lsdException w:name="List Table 2" w:uiPriority="47"/>
-    <w:lsdException w:name="List Table 3" w:uiPriority="48"/>
-    <w:lsdException w:name="List Table 4" w:uiPriority="49"/>
-    <w:lsdException w:name="List Table 5 Dark" w:uiPriority="50"/>
-    <w:lsdException w:name="List Table 6 Colorful" w:uiPriority="51"/>
-    <w:lsdException w:name="List Table 7 Colorful" w:uiPriority="52"/>
-    <w:lsdException w:name="List Table 1 Light Accent 1" w:uiPriority="46"/>
-    <w:lsdException w:name="List Table 2 Accent 1" w:uiPriority="47"/>
-    <w:lsdException w:name="List Table 3 Accent 1" w:uiPriority="48"/>
-    <w:lsdException w:name="List Table 4 Accent 1" w:uiPriority="49"/>
-    <w:lsdException w:name="List Table 5 Dark Accent 1" w:uiPriority="50"/>
-    <w:lsdException w:name="List Table 6 Colorful Accent 1" w:uiPriority="51"/>
-    <w:lsdException w:name="List Table 7 Colorful Accent 1" w:uiPriority="52"/>
-    <w:lsdException w:name="List Table 1 Light Accent 2" w:uiPriority="46"/>
-    <w:lsdException w:name="List Table 2 Accent 2" w:uiPriority="47"/>
-    <w:lsdException w:name="List Table 3 Accent 2" w:uiPriority="48"/>
-    <w:lsdException w:name="List Table 4 Accent 2" w:uiPriority="49"/>
-    <w:lsdException w:name="List Table 5 Dark Accent 2" w:uiPriority="50"/>
-    <w:lsdException w:name="List Table 6 Colorful Accent 2" w:uiPriority="51"/>
-    <w:lsdException w:name="List Table 7 Colorful Accent 2" w:uiPriority="52"/>
-    <w:lsdException w:name="List Table 1 Light Accent 3" w:uiPriority="46"/>
-    <w:lsdException w:name="List Table 2 Accent 3" w:uiPriority="47"/>
-    <w:lsdException w:name="List Table 3 Accent 3" w:uiPriority="48"/>
-    <w:lsdException w:name="List Table 4 Accent 3" w:uiPriority="49"/>
-    <w:lsdException w:name="List Table 5 Dark Accent 3" w:uiPriority="50"/>
-    <w:lsdException w:name="List Table 6 Colorful Accent 3" w:uiPriority="51"/>
-    <w:lsdException w:name="List Table 7 Colorful Accent 3" w:uiPriority="52"/>
-    <w:lsdException w:name="List Table 1 Light Accent 4" w:uiPriority="46"/>
-    <w:lsdException w:name="List Table 2 Accent 4" w:uiPriority="47"/>
-    <w:lsdException w:name="List Table 3 Accent 4" w:uiPriority="48"/>
-    <w:lsdException w:name="List Table 4 Accent 4" w:uiPriority="49"/>
-    <w:lsdException w:name="List Table 5 Dark Accent 4" w:uiPriority="50"/>
-    <w:lsdException w:name="List Table 6 Colorful Accent 4" w:uiPriority="51"/>
-    <w:lsdException w:name="List Table 7 Colorful Accent 4" w:uiPriority="52"/>
-    <w:lsdException w:name="List Table 1 Light Accent 5" w:uiPriority="46"/>
-    <w:lsdException w:name="List Table 2 Accent 5" w:uiPriority="47"/>
-    <w:lsdException w:name="List Table 3 Accent 5" w:uiPriority="48"/>
-    <w:lsdException w:name="List Table 4 Accent 5" w:uiPriority="49"/>
-    <w:lsdException w:name="List Table 5 Dark Accent 5" w:uiPriority="50"/>
-    <w:lsdException w:name="List Table 6 Colorful Accent 5" w:uiPriority="51"/>
-    <w:lsdException w:name="List Table 7 Colorful Accent 5" w:uiPriority="52"/>
-    <w:lsdException w:name="List Table 1 Light Accent 6" w:uiPriority="46"/>
-    <w:lsdException w:name="List Table 2 Accent 6" w:uiPriority="47"/>
-    <w:lsdException w:name="List Table 3 Accent 6" w:uiPriority="48"/>
-    <w:lsdException w:name="List Table 4 Accent 6" w:uiPriority="49"/>
-    <w:lsdException w:name="List Table 5 Dark Accent 6" w:uiPriority="50"/>
-    <w:lsdException w:name="List Table 6 Colorful Accent 6" w:uiPriority="51"/>
-    <w:lsdException w:name="List Table 7 Colorful Accent 6" w:uiPriority="52"/>
+  <w:latentStyles w:defLockedState="0" w:defUIPriority="99" w:defSemiHidden="1" w:defUnhideWhenUsed="1" w:defQFormat="0" w:count="267">
+    <w:lsdException w:name="Normal" w:semiHidden="0" w:uiPriority="0" w:unhideWhenUsed="0" w:qFormat="1"/>
+    <w:lsdException w:name="heading 1" w:semiHidden="0" w:uiPriority="9" w:unhideWhenUsed="0" w:qFormat="1"/>
+    <w:lsdException w:name="heading 2" w:uiPriority="9" w:qFormat="1"/>
+    <w:lsdException w:name="heading 3" w:uiPriority="9" w:qFormat="1"/>
+    <w:lsdException w:name="heading 4" w:uiPriority="9" w:qFormat="1"/>
+    <w:lsdException w:name="heading 5" w:uiPriority="9" w:qFormat="1"/>
+    <w:lsdException w:name="heading 6" w:uiPriority="9" w:qFormat="1"/>
+    <w:lsdException w:name="heading 7" w:uiPriority="9" w:qFormat="1"/>
+    <w:lsdException w:name="heading 8" w:uiPriority="9" w:qFormat="1"/>
+    <w:lsdException w:name="heading 9" w:uiPriority="9" w:qFormat="1"/>
+    <w:lsdException w:name="toc 1" w:uiPriority="39"/>
+    <w:lsdException w:name="toc 2" w:uiPriority="39"/>
+    <w:lsdException w:name="toc 3" w:uiPriority="39"/>
+    <w:lsdException w:name="toc 4" w:uiPriority="39"/>
+    <w:lsdException w:name="toc 5" w:uiPriority="39"/>
+    <w:lsdException w:name="toc 6" w:uiPriority="39"/>
+    <w:lsdException w:name="toc 7" w:uiPriority="39"/>
+    <w:lsdException w:name="toc 8" w:uiPriority="39"/>
+    <w:lsdException w:name="toc 9" w:uiPriority="39"/>
+    <w:lsdException w:name="caption" w:uiPriority="35" w:qFormat="1"/>
+    <w:lsdException w:name="Title" w:semiHidden="0" w:uiPriority="10" w:unhideWhenUsed="0" w:qFormat="1"/>
+    <w:lsdException w:name="Default Paragraph Font" w:uiPriority="1"/>
+    <w:lsdException w:name="Subtitle" w:semiHidden="0" w:uiPriority="11" w:unhideWhenUsed="0" w:qFormat="1"/>
+    <w:lsdException w:name="Strong" w:semiHidden="0" w:uiPriority="22" w:unhideWhenUsed="0" w:qFormat="1"/>
+    <w:lsdException w:name="Emphasis" w:semiHidden="0" w:uiPriority="20" w:unhideWhenUsed="0" w:qFormat="1"/>
+    <w:lsdException w:name="Table Grid" w:semiHidden="0" w:uiPriority="39" w:unhideWhenUsed="0"/>
+    <w:lsdException w:name="Placeholder Text" w:unhideWhenUsed="0"/>
+    <w:lsdException w:name="No Spacing" w:semiHidden="0" w:uiPriority="1" w:unhideWhenUsed="0" w:qFormat="1"/>
+    <w:lsdException w:name="Light Shading" w:semiHidden="0" w:uiPriority="60" w:unhideWhenUsed="0"/>
+    <w:lsdException w:name="Light List" w:semiHidden="0" w:uiPriority="61" w:unhideWhenUsed="0"/>
+    <w:lsdException w:name="Light Grid" w:semiHidden="0" w:uiPriority="62" w:unhideWhenUsed="0"/>
+    <w:lsdException w:name="Medium Shading 1" w:semiHidden="0" w:uiPriority="63" w:unhideWhenUsed="0"/>
+    <w:lsdException w:name="Medium Shading 2" w:semiHidden="0" w:uiPriority="64" w:unhideWhenUsed="0"/>
+    <w:lsdException w:name="Medium List 1" w:semiHidden="0" w:uiPriority="65" w:unhideWhenUsed="0"/>
+    <w:lsdException w:name="Medium List 2" w:semiHidden="0" w:uiPriority="66" w:unhideWhenUsed="0"/>
+    <w:lsdException w:name="Medium Grid 1" w:semiHidden="0" w:uiPriority="67" w:unhideWhenUsed="0"/>
+    <w:lsdException w:name="Medium Grid 2" w:semiHidden="0" w:uiPriority="68" w:unhideWhenUsed="0"/>
+    <w:lsdException w:name="Medium Grid 3" w:semiHidden="0" w:uiPriority="69" w:unhideWhenUsed="0"/>
+    <w:lsdException w:name="Dark List" w:semiHidden="0" w:uiPriority="70" w:unhideWhenUsed="0"/>
+    <w:lsdException w:name="Colorful Shading" w:semiHidden="0" w:uiPriority="71" w:unhideWhenUsed="0"/>
+    <w:lsdException w:name="Colorful List" w:semiHidden="0" w:uiPriority="72" w:unhideWhenUsed="0"/>
+    <w:lsdException w:name="Colorful Grid" w:semiHidden="0" w:uiPriority="73" w:unhideWhenUsed="0"/>
+    <w:lsdException w:name="Light Shading Accent 1" w:semiHidden="0" w:uiPriority="60" w:unhideWhenUsed="0"/>
+    <w:lsdException w:name="Light List Accent 1" w:semiHidden="0" w:uiPriority="61" w:unhideWhenUsed="0"/>
+    <w:lsdException w:name="Light Grid Accent 1" w:semiHidden="0" w:uiPriority="62" w:unhideWhenUsed="0"/>
+    <w:lsdException w:name="Medium Shading 1 Accent 1" w:semiHidden="0" w:uiPriority="63" w:unhideWhenUsed="0"/>
+    <w:lsdException w:name="Medium Shading 2 Accent 1" w:semiHidden="0" w:uiPriority="64" w:unhideWhenUsed="0"/>
+    <w:lsdException w:name="Medium List 1 Accent 1" w:semiHidden="0" w:uiPriority="65" w:unhideWhenUsed="0"/>
+    <w:lsdException w:name="Revision" w:unhideWhenUsed="0"/>
+    <w:lsdException w:name="List Paragraph" w:semiHidden="0" w:uiPriority="34" w:unhideWhenUsed="0" w:qFormat="1"/>
+    <w:lsdException w:name="Quote" w:semiHidden="0" w:uiPriority="29" w:unhideWhenUsed="0" w:qFormat="1"/>
+    <w:lsdException w:name="Intense Quote" w:semiHidden="0" w:uiPriority="30" w:unhideWhenUsed="0" w:qFormat="1"/>
+    <w:lsdException w:name="Medium List 2 Accent 1" w:semiHidden="0" w:uiPriority="66" w:unhideWhenUsed="0"/>
+    <w:lsdException w:name="Medium Grid 1 Accent 1" w:semiHidden="0" w:uiPriority="67" w:unhideWhenUsed="0"/>
+    <w:lsdException w:name="Medium Grid 2 Accent 1" w:semiHidden="0" w:uiPriority="68" w:unhideWhenUsed="0"/>
+    <w:lsdException w:name="Medium Grid 3 Accent 1" w:semiHidden="0" w:uiPriority="69" w:unhideWhenUsed="0"/>
+    <w:lsdException w:name="Dark List Accent 1" w:semiHidden="0" w:uiPriority="70" w:unhideWhenUsed="0"/>
+    <w:lsdException w:name="Colorful Shading Accent 1" w:semiHidden="0" w:uiPriority="71" w:unhideWhenUsed="0"/>
+    <w:lsdException w:name="Colorful List Accent 1" w:semiHidden="0" w:uiPriority="72" w:unhideWhenUsed="0"/>
+    <w:lsdException w:name="Colorful Grid Accent 1" w:semiHidden="0" w:uiPriority="73" w:unhideWhenUsed="0"/>
+    <w:lsdException w:name="Light Shading Accent 2" w:semiHidden="0" w:uiPriority="60" w:unhideWhenUsed="0"/>
+    <w:lsdException w:name="Light List Accent 2" w:semiHidden="0" w:uiPriority="61" w:unhideWhenUsed="0"/>
+    <w:lsdException w:name="Light Grid Accent 2" w:semiHidden="0" w:uiPriority="62" w:unhideWhenUsed="0"/>
+    <w:lsdException w:name="Medium Shading 1 Accent 2" w:semiHidden="0" w:uiPriority="63" w:unhideWhenUsed="0"/>
+    <w:lsdException w:name="Medium Shading 2 Accent 2" w:semiHidden="0" w:uiPriority="64" w:unhideWhenUsed="0"/>
+    <w:lsdException w:name="Medium List 1 Accent 2" w:semiHidden="0" w:uiPriority="65" w:unhideWhenUsed="0"/>
+    <w:lsdException w:name="Medium List 2 Accent 2" w:semiHidden="0" w:uiPriority="66" w:unhideWhenUsed="0"/>
+    <w:lsdException w:name="Medium Grid 1 Accent 2" w:semiHidden="0" w:uiPriority="67" w:unhideWhenUsed="0"/>
+    <w:lsdException w:name="Medium Grid 2 Accent 2" w:semiHidden="0" w:uiPriority="68" w:unhideWhenUsed="0"/>
+    <w:lsdException w:name="Medium Grid 3 Accent 2" w:semiHidden="0" w:uiPriority="69" w:unhideWhenUsed="0"/>
+    <w:lsdException w:name="Dark List Accent 2" w:semiHidden="0" w:uiPriority="70" w:unhideWhenUsed="0"/>
+    <w:lsdException w:name="Colorful Shading Accent 2" w:semiHidden="0" w:uiPriority="71" w:unhideWhenUsed="0"/>
+    <w:lsdException w:name="Colorful List Accent 2" w:semiHidden="0" w:uiPriority="72" w:unhideWhenUsed="0"/>
+    <w:lsdException w:name="Colorful Grid Accent 2" w:semiHidden="0" w:uiPriority="73" w:unhideWhenUsed="0"/>
+    <w:lsdException w:name="Light Shading Accent 3" w:semiHidden="0" w:uiPriority="60" w:unhideWhenUsed="0"/>
+    <w:lsdException w:name="Light List Accent 3" w:semiHidden="0" w:uiPriority="61" w:unhideWhenUsed="0"/>
+    <w:lsdException w:name="Light Grid Accent 3" w:semiHidden="0" w:uiPriority="62" w:unhideWhenUsed="0"/>
+    <w:lsdException w:name="Medium Shading 1 Accent 3" w:semiHidden="0" w:uiPriority="63" w:unhideWhenUsed="0"/>
+    <w:lsdException w:name="Medium Shading 2 Accent 3" w:semiHidden="0" w:uiPriority="64" w:unhideWhenUsed="0"/>
+    <w:lsdException w:name="Medium List 1 Accent 3" w:semiHidden="0" w:uiPriority="65" w:unhideWhenUsed="0"/>
+    <w:lsdException w:name="Medium List 2 Accent 3" w:semiHidden="0" w:uiPriority="66" w:unhideWhenUsed="0"/>
+    <w:lsdException w:name="Medium Grid 1 Accent 3" w:semiHidden="0" w:uiPriority="67" w:unhideWhenUsed="0"/>
+    <w:lsdException w:name="Medium Grid 2 Accent 3" w:semiHidden="0" w:uiPriority="68" w:unhideWhenUsed="0"/>
+    <w:lsdException w:name="Medium Grid 3 Accent 3" w:semiHidden="0" w:uiPriority="69" w:unhideWhenUsed="0"/>
+    <w:lsdException w:name="Dark List Accent 3" w:semiHidden="0" w:uiPriority="70" w:unhideWhenUsed="0"/>
+    <w:lsdException w:name="Colorful Shading Accent 3" w:semiHidden="0" w:uiPriority="71" w:unhideWhenUsed="0"/>
+    <w:lsdException w:name="Colorful List Accent 3" w:semiHidden="0" w:uiPriority="72" w:unhideWhenUsed="0"/>
+    <w:lsdException w:name="Colorful Grid Accent 3" w:semiHidden="0" w:uiPriority="73" w:unhideWhenUsed="0"/>
+    <w:lsdException w:name="Light Shading Accent 4" w:semiHidden="0" w:uiPriority="60" w:unhideWhenUsed="0"/>
+    <w:lsdException w:name="Light List Accent 4" w:semiHidden="0" w:uiPriority="61" w:unhideWhenUsed="0"/>
+    <w:lsdException w:name="Light Grid Accent 4" w:semiHidden="0" w:uiPriority="62" w:unhideWhenUsed="0"/>
+    <w:lsdException w:name="Medium Shading 1 Accent 4" w:semiHidden="0" w:uiPriority="63" w:unhideWhenUsed="0"/>
+    <w:lsdException w:name="Medium Shading 2 Accent 4" w:semiHidden="0" w:uiPriority="64" w:unhideWhenUsed="0"/>
+    <w:lsdException w:name="Medium List 1 Accent 4" w:semiHidden="0" w:uiPriority="65" w:unhideWhenUsed="0"/>
+    <w:lsdException w:name="Medium List 2 Accent 4" w:semiHidden="0" w:uiPriority="66" w:unhideWhenUsed="0"/>
+    <w:lsdException w:name="Medium Grid 1 Accent 4" w:semiHidden="0" w:uiPriority="67" w:unhideWhenUsed="0"/>
+    <w:lsdException w:name="Medium Grid 2 Accent 4" w:semiHidden="0" w:uiPriority="68" w:unhideWhenUsed="0"/>
+    <w:lsdException w:name="Medium Grid 3 Accent 4" w:semiHidden="0" w:uiPriority="69" w:unhideWhenUsed="0"/>
+    <w:lsdException w:name="Dark List Accent 4" w:semiHidden="0" w:uiPriority="70" w:unhideWhenUsed="0"/>
+    <w:lsdException w:name="Colorful Shading Accent 4" w:semiHidden="0" w:uiPriority="71" w:unhideWhenUsed="0"/>
+    <w:lsdException w:name="Colorful List Accent 4" w:semiHidden="0" w:uiPriority="72" w:unhideWhenUsed="0"/>
+    <w:lsdException w:name="Colorful Grid Accent 4" w:semiHidden="0" w:uiPriority="73" w:unhideWhenUsed="0"/>
+    <w:lsdException w:name="Light Shading Accent 5" w:semiHidden="0" w:uiPriority="60" w:unhideWhenUsed="0"/>
+    <w:lsdException w:name="Light List Accent 5" w:semiHidden="0" w:uiPriority="61" w:unhideWhenUsed="0"/>
+    <w:lsdException w:name="Light Grid Accent 5" w:semiHidden="0" w:uiPriority="62" w:unhideWhenUsed="0"/>
+    <w:lsdException w:name="Medium Shading 1 Accent 5" w:semiHidden="0" w:uiPriority="63" w:unhideWhenUsed="0"/>
+    <w:lsdException w:name="Medium Shading 2 Accent 5" w:semiHidden="0" w:uiPriority="64" w:unhideWhenUsed="0"/>
+    <w:lsdException w:name="Medium List 1 Accent 5" w:semiHidden="0" w:uiPriority="65" w:unhideWhenUsed="0"/>
+    <w:lsdException w:name="Medium List 2 Accent 5" w:semiHidden="0" w:uiPriority="66" w:unhideWhenUsed="0"/>
+    <w:lsdException w:name="Medium Grid 1 Accent 5" w:semiHidden="0" w:uiPriority="67" w:unhideWhenUsed="0"/>
+    <w:lsdException w:name="Medium Grid 2 Accent 5" w:semiHidden="0" w:uiPriority="68" w:unhideWhenUsed="0"/>
+    <w:lsdException w:name="Medium Grid 3 Accent 5" w:semiHidden="0" w:uiPriority="69" w:unhideWhenUsed="0"/>
+    <w:lsdException w:name="Dark List Accent 5" w:semiHidden="0" w:uiPriority="70" w:unhideWhenUsed="0"/>
+    <w:lsdException w:name="Colorful Shading Accent 5" w:semiHidden="0" w:uiPriority="71" w:unhideWhenUsed="0"/>
+    <w:lsdException w:name="Colorful List Accent 5" w:semiHidden="0" w:uiPriority="72" w:unhideWhenUsed="0"/>
+    <w:lsdException w:name="Colorful Grid Accent 5" w:semiHidden="0" w:uiPriority="73" w:unhideWhenUsed="0"/>
+    <w:lsdException w:name="Light Shading Accent 6" w:semiHidden="0" w:uiPriority="60" w:unhideWhenUsed="0"/>
+    <w:lsdException w:name="Light List Accent 6" w:semiHidden="0" w:uiPriority="61" w:unhideWhenUsed="0"/>
+    <w:lsdException w:name="Light Grid Accent 6" w:semiHidden="0" w:uiPriority="62" w:unhideWhenUsed="0"/>
+    <w:lsdException w:name="Medium Shading 1 Accent 6" w:semiHidden="0" w:uiPriority="63" w:unhideWhenUsed="0"/>
+    <w:lsdException w:name="Medium Shading 2 Accent 6" w:semiHidden="0" w:uiPriority="64" w:unhideWhenUsed="0"/>
+    <w:lsdException w:name="Medium List 1 Accent 6" w:semiHidden="0" w:uiPriority="65" w:unhideWhenUsed="0"/>
+    <w:lsdException w:name="Medium List 2 Accent 6" w:semiHidden="0" w:uiPriority="66" w:unhideWhenUsed="0"/>
+    <w:lsdException w:name="Medium Grid 1 Accent 6" w:semiHidden="0" w:uiPriority="67" w:unhideWhenUsed="0"/>
+    <w:lsdException w:name="Medium Grid 2 Accent 6" w:semiHidden="0" w:uiPriority="68" w:unhideWhenUsed="0"/>
+    <w:lsdException w:name="Medium Grid 3 Accent 6" w:semiHidden="0" w:uiPriority="69" w:unhideWhenUsed="0"/>
+    <w:lsdException w:name="Dark List Accent 6" w:semiHidden="0" w:uiPriority="70" w:unhideWhenUsed="0"/>
+    <w:lsdException w:name="Colorful Shading Accent 6" w:semiHidden="0" w:uiPriority="71" w:unhideWhenUsed="0"/>
+    <w:lsdException w:name="Colorful List Accent 6" w:semiHidden="0" w:uiPriority="72" w:unhideWhenUsed="0"/>
+    <w:lsdException w:name="Colorful Grid Accent 6" w:semiHidden="0" w:uiPriority="73" w:unhideWhenUsed="0"/>
+    <w:lsdException w:name="Subtle Emphasis" w:semiHidden="0" w:uiPriority="19" w:unhideWhenUsed="0" w:qFormat="1"/>
+    <w:lsdException w:name="Intense Emphasis" w:semiHidden="0" w:uiPriority="21" w:unhideWhenUsed="0" w:qFormat="1"/>
+    <w:lsdException w:name="Subtle Reference" w:semiHidden="0" w:uiPriority="31" w:unhideWhenUsed="0" w:qFormat="1"/>
+    <w:lsdException w:name="Intense Reference" w:semiHidden="0" w:uiPriority="32" w:unhideWhenUsed="0" w:qFormat="1"/>
+    <w:lsdException w:name="Book Title" w:semiHidden="0" w:uiPriority="33" w:unhideWhenUsed="0" w:qFormat="1"/>
+    <w:lsdException w:name="Bibliography" w:uiPriority="37"/>
+    <w:lsdException w:name="TOC Heading" w:uiPriority="39" w:qFormat="1"/>
+  </w:latentStyles>
+  <w:style w:type="paragraph" w:default="1" w:styleId="a">
+    <w:name w:val="Normal"/>
+    <w:qFormat/>
+  </w:style>
+  <w:style w:type="character" w:default="1" w:styleId="a0">
+    <w:name w:val="Default Paragraph Font"/>
+    <w:uiPriority w:val="1"/>
+    <w:semiHidden/>
+    <w:unhideWhenUsed/>
+  </w:style>
+  <w:style w:type="table" w:default="1" w:styleId="a1">
+    <w:name w:val="Normal Table"/>
+    <w:uiPriority w:val="99"/>
+    <w:semiHidden/>
+    <w:unhideWhenUsed/>
+    <w:tblPr>
+      <w:tblInd w:w="0" w:type="dxa"/>
+      <w:tblCellMar>
+        <w:top w:w="0" w:type="dxa"/>
+        <w:left w:w="108" w:type="dxa"/>
+        <w:bottom w:w="0" w:type="dxa"/>
+        <w:right w:w="108" w:type="dxa"/>
+      </w:tblCellMar>
+    </w:tblPr>
+  </w:style>
+  <w:style w:type="numbering" w:default="1" w:styleId="a2">
+    <w:name w:val="No List"/>
+    <w:uiPriority w:val="99"/>
+    <w:semiHidden/>
+    <w:unhideWhenUsed/>
+  </w:style>
+  <w:style w:type="table" w:styleId="a3">
+    <w:name w:val="Table Grid"/>
+    <w:basedOn w:val="a1"/>
+    <w:uiPriority w:val="39"/>
+    <w:rsid w:val="009325B5"/>
+    <w:pPr>
+      <w:spacing w:after="0" w:line="240" w:lineRule="auto"/>
+    </w:pPr>
+    <w:tblPr>
+      <w:tblInd w:w="0" w:type="dxa"/>
+      <w:tblBorders>
+        <w:top w:val="single" w:sz="4" w:space="0" w:color="auto"/>
+        <w:left w:val="single" w:sz="4" w:space="0" w:color="auto"/>
+        <w:bottom w:val="single" w:sz="4" w:space="0" w:color="auto"/>
+        <w:right w:val="single" w:sz="4" w:space="0" w:color="auto"/>
+        <w:insideH w:val="single" w:sz="4" w:space="0" w:color="auto"/>
+        <w:insideV w:val="single" w:sz="4" w:space="0" w:color="auto"/>
+      </w:tblBorders>
+      <w:tblCellMar>
+        <w:top w:w="0" w:type="dxa"/>
+        <w:left w:w="108" w:type="dxa"/>
+        <w:bottom w:w="0" w:type="dxa"/>
+        <w:right w:w="108" w:type="dxa"/>
+      </w:tblCellMar>
+    </w:tblPr>
+  </w:style>
+  <w:style w:type="paragraph" w:styleId="a4">
+    <w:name w:val="Balloon Text"/>
+    <w:basedOn w:val="a"/>
+    <w:link w:val="a5"/>
+    <w:uiPriority w:val="99"/>
+    <w:semiHidden/>
+    <w:unhideWhenUsed/>
+    <w:rsid w:val="00FE63C8"/>
+    <w:pPr>
+      <w:spacing w:after="0" w:line="240" w:lineRule="auto"/>
+    </w:pPr>
+    <w:rPr>
+      <w:rFonts w:ascii="Tahoma" w:hAnsi="Tahoma" w:cs="Tahoma"/>
+      <w:sz w:val="16"/>
+      <w:szCs w:val="16"/>
+    </w:rPr>
+  </w:style>
+  <w:style w:type="character" w:customStyle="1" w:styleId="a5">
+    <w:name w:val="Текст выноски Знак"/>
+    <w:basedOn w:val="a0"/>
+    <w:link w:val="a4"/>
+    <w:uiPriority w:val="99"/>
+    <w:semiHidden/>
+    <w:rsid w:val="00FE63C8"/>
+    <w:rPr>
+      <w:rFonts w:ascii="Tahoma" w:hAnsi="Tahoma" w:cs="Tahoma"/>
+      <w:sz w:val="16"/>
+      <w:szCs w:val="16"/>
+    </w:rPr>
+  </w:style>
+</w:styles>
+</file>
+
+<file path=word/stylesWithEffects.xml><?xml version="1.0" encoding="utf-8"?>
+<w:styles xmlns:wpc="http://schemas.microsoft.com/office/word/2010/wordprocessingCanvas" xmlns:mc="http://schemas.openxmlformats.org/markup-compatibility/2006" xmlns:o="urn:schemas-microsoft-com:office:office" xmlns:r="http://schemas.openxmlformats.org/officeDocument/2006/relationships" xmlns:m="http://schemas.openxmlformats.org/officeDocument/2006/math" xmlns:v="urn:schemas-microsoft-com:vml" xmlns:wp14="http://schemas.microsoft.com/office/word/2010/wordprocessingDrawing" xmlns:wp="http://schemas.openxmlformats.org/drawingml/2006/wordprocessingDrawing" xmlns:w10="urn:schemas-microsoft-com:office:word" xmlns:w="http://schemas.openxmlformats.org/wordprocessingml/2006/main" xmlns:w14="http://schemas.microsoft.com/office/word/2010/wordml" xmlns:wpg="http://schemas.microsoft.com/office/word/2010/wordprocessingGroup" xmlns:wpi="http://schemas.microsoft.com/office/word/2010/wordprocessingInk" xmlns:wne="http://schemas.microsoft.com/office/word/2006/wordml" xmlns:wps="http://schemas.microsoft.com/office/word/2010/wordprocessingShape" mc:Ignorable="w14 wp14">
+  <w:docDefaults>
+    <w:rPrDefault>
+      <w:rPr>
+        <w:rFonts w:asciiTheme="minorHAnsi" w:eastAsiaTheme="minorHAnsi" w:hAnsiTheme="minorHAnsi" w:cstheme="minorBidi"/>
+        <w:sz w:val="22"/>
+        <w:szCs w:val="22"/>
+        <w:lang w:val="ru-RU" w:eastAsia="en-US" w:bidi="ar-SA"/>
+      </w:rPr>
+    </w:rPrDefault>
+    <w:pPrDefault>
+      <w:pPr>
+        <w:spacing w:after="160" w:line="259" w:lineRule="auto"/>
+      </w:pPr>
+    </w:pPrDefault>
+  </w:docDefaults>
+  <w:latentStyles w:defLockedState="0" w:defUIPriority="99" w:defSemiHidden="1" w:defUnhideWhenUsed="1" w:defQFormat="0" w:count="267">
+    <w:lsdException w:name="Normal" w:semiHidden="0" w:uiPriority="0" w:unhideWhenUsed="0" w:qFormat="1"/>
+    <w:lsdException w:name="heading 1" w:semiHidden="0" w:uiPriority="9" w:unhideWhenUsed="0" w:qFormat="1"/>
+    <w:lsdException w:name="heading 2" w:uiPriority="9" w:qFormat="1"/>
+    <w:lsdException w:name="heading 3" w:uiPriority="9" w:qFormat="1"/>
+    <w:lsdException w:name="heading 4" w:uiPriority="9" w:qFormat="1"/>
+    <w:lsdException w:name="heading 5" w:uiPriority="9" w:qFormat="1"/>
+    <w:lsdException w:name="heading 6" w:uiPriority="9" w:qFormat="1"/>
+    <w:lsdException w:name="heading 7" w:uiPriority="9" w:qFormat="1"/>
+    <w:lsdException w:name="heading 8" w:uiPriority="9" w:qFormat="1"/>
+    <w:lsdException w:name="heading 9" w:uiPriority="9" w:qFormat="1"/>
+    <w:lsdException w:name="toc 1" w:uiPriority="39"/>
+    <w:lsdException w:name="toc 2" w:uiPriority="39"/>
+    <w:lsdException w:name="toc 3" w:uiPriority="39"/>
+    <w:lsdException w:name="toc 4" w:uiPriority="39"/>
+    <w:lsdException w:name="toc 5" w:uiPriority="39"/>
+    <w:lsdException w:name="toc 6" w:uiPriority="39"/>
+    <w:lsdException w:name="toc 7" w:uiPriority="39"/>
+    <w:lsdException w:name="toc 8" w:uiPriority="39"/>
+    <w:lsdException w:name="toc 9" w:uiPriority="39"/>
+    <w:lsdException w:name="caption" w:uiPriority="35" w:qFormat="1"/>
+    <w:lsdException w:name="Title" w:semiHidden="0" w:uiPriority="10" w:unhideWhenUsed="0" w:qFormat="1"/>
+    <w:lsdException w:name="Default Paragraph Font" w:uiPriority="1"/>
+    <w:lsdException w:name="Subtitle" w:semiHidden="0" w:uiPriority="11" w:unhideWhenUsed="0" w:qFormat="1"/>
+    <w:lsdException w:name="Strong" w:semiHidden="0" w:uiPriority="22" w:unhideWhenUsed="0" w:qFormat="1"/>
+    <w:lsdException w:name="Emphasis" w:semiHidden="0" w:uiPriority="20" w:unhideWhenUsed="0" w:qFormat="1"/>
+    <w:lsdException w:name="Table Grid" w:semiHidden="0" w:uiPriority="39" w:unhideWhenUsed="0"/>
+    <w:lsdException w:name="Placeholder Text" w:unhideWhenUsed="0"/>
+    <w:lsdException w:name="No Spacing" w:semiHidden="0" w:uiPriority="1" w:unhideWhenUsed="0" w:qFormat="1"/>
+    <w:lsdException w:name="Light Shading" w:semiHidden="0" w:uiPriority="60" w:unhideWhenUsed="0"/>
+    <w:lsdException w:name="Light List" w:semiHidden="0" w:uiPriority="61" w:unhideWhenUsed="0"/>
+    <w:lsdException w:name="Light Grid" w:semiHidden="0" w:uiPriority="62" w:unhideWhenUsed="0"/>
+    <w:lsdException w:name="Medium Shading 1" w:semiHidden="0" w:uiPriority="63" w:unhideWhenUsed="0"/>
+    <w:lsdException w:name="Medium Shading 2" w:semiHidden="0" w:uiPriority="64" w:unhideWhenUsed="0"/>
+    <w:lsdException w:name="Medium List 1" w:semiHidden="0" w:uiPriority="65" w:unhideWhenUsed="0"/>
+    <w:lsdException w:name="Medium List 2" w:semiHidden="0" w:uiPriority="66" w:unhideWhenUsed="0"/>
+    <w:lsdException w:name="Medium Grid 1" w:semiHidden="0" w:uiPriority="67" w:unhideWhenUsed="0"/>
+    <w:lsdException w:name="Medium Grid 2" w:semiHidden="0" w:uiPriority="68" w:unhideWhenUsed="0"/>
+    <w:lsdException w:name="Medium Grid 3" w:semiHidden="0" w:uiPriority="69" w:unhideWhenUsed="0"/>
+    <w:lsdException w:name="Dark List" w:semiHidden="0" w:uiPriority="70" w:unhideWhenUsed="0"/>
+    <w:lsdException w:name="Colorful Shading" w:semiHidden="0" w:uiPriority="71" w:unhideWhenUsed="0"/>
+    <w:lsdException w:name="Colorful List" w:semiHidden="0" w:uiPriority="72" w:unhideWhenUsed="0"/>
+    <w:lsdException w:name="Colorful Grid" w:semiHidden="0" w:uiPriority="73" w:unhideWhenUsed="0"/>
+    <w:lsdException w:name="Light Shading Accent 1" w:semiHidden="0" w:uiPriority="60" w:unhideWhenUsed="0"/>
+    <w:lsdException w:name="Light List Accent 1" w:semiHidden="0" w:uiPriority="61" w:unhideWhenUsed="0"/>
+    <w:lsdException w:name="Light Grid Accent 1" w:semiHidden="0" w:uiPriority="62" w:unhideWhenUsed="0"/>
+    <w:lsdException w:name="Medium Shading 1 Accent 1" w:semiHidden="0" w:uiPriority="63" w:unhideWhenUsed="0"/>
+    <w:lsdException w:name="Medium Shading 2 Accent 1" w:semiHidden="0" w:uiPriority="64" w:unhideWhenUsed="0"/>
+    <w:lsdException w:name="Medium List 1 Accent 1" w:semiHidden="0" w:uiPriority="65" w:unhideWhenUsed="0"/>
+    <w:lsdException w:name="Revision" w:unhideWhenUsed="0"/>
+    <w:lsdException w:name="List Paragraph" w:semiHidden="0" w:uiPriority="34" w:unhideWhenUsed="0" w:qFormat="1"/>
+    <w:lsdException w:name="Quote" w:semiHidden="0" w:uiPriority="29" w:unhideWhenUsed="0" w:qFormat="1"/>
+    <w:lsdException w:name="Intense Quote" w:semiHidden="0" w:uiPriority="30" w:unhideWhenUsed="0" w:qFormat="1"/>
+    <w:lsdException w:name="Medium List 2 Accent 1" w:semiHidden="0" w:uiPriority="66" w:unhideWhenUsed="0"/>
+    <w:lsdException w:name="Medium Grid 1 Accent 1" w:semiHidden="0" w:uiPriority="67" w:unhideWhenUsed="0"/>
+    <w:lsdException w:name="Medium Grid 2 Accent 1" w:semiHidden="0" w:uiPriority="68" w:unhideWhenUsed="0"/>
+    <w:lsdException w:name="Medium Grid 3 Accent 1" w:semiHidden="0" w:uiPriority="69" w:unhideWhenUsed="0"/>
+    <w:lsdException w:name="Dark List Accent 1" w:semiHidden="0" w:uiPriority="70" w:unhideWhenUsed="0"/>
+    <w:lsdException w:name="Colorful Shading Accent 1" w:semiHidden="0" w:uiPriority="71" w:unhideWhenUsed="0"/>
+    <w:lsdException w:name="Colorful List Accent 1" w:semiHidden="0" w:uiPriority="72" w:unhideWhenUsed="0"/>
+    <w:lsdException w:name="Colorful Grid Accent 1" w:semiHidden="0" w:uiPriority="73" w:unhideWhenUsed="0"/>
+    <w:lsdException w:name="Light Shading Accent 2" w:semiHidden="0" w:uiPriority="60" w:unhideWhenUsed="0"/>
+    <w:lsdException w:name="Light List Accent 2" w:semiHidden="0" w:uiPriority="61" w:unhideWhenUsed="0"/>
+    <w:lsdException w:name="Light Grid Accent 2" w:semiHidden="0" w:uiPriority="62" w:unhideWhenUsed="0"/>
+    <w:lsdException w:name="Medium Shading 1 Accent 2" w:semiHidden="0" w:uiPriority="63" w:unhideWhenUsed="0"/>
+    <w:lsdException w:name="Medium Shading 2 Accent 2" w:semiHidden="0" w:uiPriority="64" w:unhideWhenUsed="0"/>
+    <w:lsdException w:name="Medium List 1 Accent 2" w:semiHidden="0" w:uiPriority="65" w:unhideWhenUsed="0"/>
+    <w:lsdException w:name="Medium List 2 Accent 2" w:semiHidden="0" w:uiPriority="66" w:unhideWhenUsed="0"/>
+    <w:lsdException w:name="Medium Grid 1 Accent 2" w:semiHidden="0" w:uiPriority="67" w:unhideWhenUsed="0"/>
+    <w:lsdException w:name="Medium Grid 2 Accent 2" w:semiHidden="0" w:uiPriority="68" w:unhideWhenUsed="0"/>
+    <w:lsdException w:name="Medium Grid 3 Accent 2" w:semiHidden="0" w:uiPriority="69" w:unhideWhenUsed="0"/>
+    <w:lsdException w:name="Dark List Accent 2" w:semiHidden="0" w:uiPriority="70" w:unhideWhenUsed="0"/>
+    <w:lsdException w:name="Colorful Shading Accent 2" w:semiHidden="0" w:uiPriority="71" w:unhideWhenUsed="0"/>
+    <w:lsdException w:name="Colorful List Accent 2" w:semiHidden="0" w:uiPriority="72" w:unhideWhenUsed="0"/>
+    <w:lsdException w:name="Colorful Grid Accent 2" w:semiHidden="0" w:uiPriority="73" w:unhideWhenUsed="0"/>
+    <w:lsdException w:name="Light Shading Accent 3" w:semiHidden="0" w:uiPriority="60" w:unhideWhenUsed="0"/>
+    <w:lsdException w:name="Light List Accent 3" w:semiHidden="0" w:uiPriority="61" w:unhideWhenUsed="0"/>
+    <w:lsdException w:name="Light Grid Accent 3" w:semiHidden="0" w:uiPriority="62" w:unhideWhenUsed="0"/>
+    <w:lsdException w:name="Medium Shading 1 Accent 3" w:semiHidden="0" w:uiPriority="63" w:unhideWhenUsed="0"/>
+    <w:lsdException w:name="Medium Shading 2 Accent 3" w:semiHidden="0" w:uiPriority="64" w:unhideWhenUsed="0"/>
+    <w:lsdException w:name="Medium List 1 Accent 3" w:semiHidden="0" w:uiPriority="65" w:unhideWhenUsed="0"/>
+    <w:lsdException w:name="Medium List 2 Accent 3" w:semiHidden="0" w:uiPriority="66" w:unhideWhenUsed="0"/>
+    <w:lsdException w:name="Medium Grid 1 Accent 3" w:semiHidden="0" w:uiPriority="67" w:unhideWhenUsed="0"/>
+    <w:lsdException w:name="Medium Grid 2 Accent 3" w:semiHidden="0" w:uiPriority="68" w:unhideWhenUsed="0"/>
+    <w:lsdException w:name="Medium Grid 3 Accent 3" w:semiHidden="0" w:uiPriority="69" w:unhideWhenUsed="0"/>
+    <w:lsdException w:name="Dark List Accent 3" w:semiHidden="0" w:uiPriority="70" w:unhideWhenUsed="0"/>
+    <w:lsdException w:name="Colorful Shading Accent 3" w:semiHidden="0" w:uiPriority="71" w:unhideWhenUsed="0"/>
+    <w:lsdException w:name="Colorful List Accent 3" w:semiHidden="0" w:uiPriority="72" w:unhideWhenUsed="0"/>
+    <w:lsdException w:name="Colorful Grid Accent 3" w:semiHidden="0" w:uiPriority="73" w:unhideWhenUsed="0"/>
+    <w:lsdException w:name="Light Shading Accent 4" w:semiHidden="0" w:uiPriority="60" w:unhideWhenUsed="0"/>
+    <w:lsdException w:name="Light List Accent 4" w:semiHidden="0" w:uiPriority="61" w:unhideWhenUsed="0"/>
+    <w:lsdException w:name="Light Grid Accent 4" w:semiHidden="0" w:uiPriority="62" w:unhideWhenUsed="0"/>
+    <w:lsdException w:name="Medium Shading 1 Accent 4" w:semiHidden="0" w:uiPriority="63" w:unhideWhenUsed="0"/>
+    <w:lsdException w:name="Medium Shading 2 Accent 4" w:semiHidden="0" w:uiPriority="64" w:unhideWhenUsed="0"/>
+    <w:lsdException w:name="Medium List 1 Accent 4" w:semiHidden="0" w:uiPriority="65" w:unhideWhenUsed="0"/>
+    <w:lsdException w:name="Medium List 2 Accent 4" w:semiHidden="0" w:uiPriority="66" w:unhideWhenUsed="0"/>
+    <w:lsdException w:name="Medium Grid 1 Accent 4" w:semiHidden="0" w:uiPriority="67" w:unhideWhenUsed="0"/>
+    <w:lsdException w:name="Medium Grid 2 Accent 4" w:semiHidden="0" w:uiPriority="68" w:unhideWhenUsed="0"/>
+    <w:lsdException w:name="Medium Grid 3 Accent 4" w:semiHidden="0" w:uiPriority="69" w:unhideWhenUsed="0"/>
+    <w:lsdException w:name="Dark List Accent 4" w:semiHidden="0" w:uiPriority="70" w:unhideWhenUsed="0"/>
+    <w:lsdException w:name="Colorful Shading Accent 4" w:semiHidden="0" w:uiPriority="71" w:unhideWhenUsed="0"/>
+    <w:lsdException w:name="Colorful List Accent 4" w:semiHidden="0" w:uiPriority="72" w:unhideWhenUsed="0"/>
+    <w:lsdException w:name="Colorful Grid Accent 4" w:semiHidden="0" w:uiPriority="73" w:unhideWhenUsed="0"/>
+    <w:lsdException w:name="Light Shading Accent 5" w:semiHidden="0" w:uiPriority="60" w:unhideWhenUsed="0"/>
+    <w:lsdException w:name="Light List Accent 5" w:semiHidden="0" w:uiPriority="61" w:unhideWhenUsed="0"/>
+    <w:lsdException w:name="Light Grid Accent 5" w:semiHidden="0" w:uiPriority="62" w:unhideWhenUsed="0"/>
+    <w:lsdException w:name="Medium Shading 1 Accent 5" w:semiHidden="0" w:uiPriority="63" w:unhideWhenUsed="0"/>
+    <w:lsdException w:name="Medium Shading 2 Accent 5" w:semiHidden="0" w:uiPriority="64" w:unhideWhenUsed="0"/>
+    <w:lsdException w:name="Medium List 1 Accent 5" w:semiHidden="0" w:uiPriority="65" w:unhideWhenUsed="0"/>
+    <w:lsdException w:name="Medium List 2 Accent 5" w:semiHidden="0" w:uiPriority="66" w:unhideWhenUsed="0"/>
+    <w:lsdException w:name="Medium Grid 1 Accent 5" w:semiHidden="0" w:uiPriority="67" w:unhideWhenUsed="0"/>
+    <w:lsdException w:name="Medium Grid 2 Accent 5" w:semiHidden="0" w:uiPriority="68" w:unhideWhenUsed="0"/>
+    <w:lsdException w:name="Medium Grid 3 Accent 5" w:semiHidden="0" w:uiPriority="69" w:unhideWhenUsed="0"/>
+    <w:lsdException w:name="Dark List Accent 5" w:semiHidden="0" w:uiPriority="70" w:unhideWhenUsed="0"/>
+    <w:lsdException w:name="Colorful Shading Accent 5" w:semiHidden="0" w:uiPriority="71" w:unhideWhenUsed="0"/>
+    <w:lsdException w:name="Colorful List Accent 5" w:semiHidden="0" w:uiPriority="72" w:unhideWhenUsed="0"/>
+    <w:lsdException w:name="Colorful Grid Accent 5" w:semiHidden="0" w:uiPriority="73" w:unhideWhenUsed="0"/>
+    <w:lsdException w:name="Light Shading Accent 6" w:semiHidden="0" w:uiPriority="60" w:unhideWhenUsed="0"/>
+    <w:lsdException w:name="Light List Accent 6" w:semiHidden="0" w:uiPriority="61" w:unhideWhenUsed="0"/>
+    <w:lsdException w:name="Light Grid Accent 6" w:semiHidden="0" w:uiPriority="62" w:unhideWhenUsed="0"/>
+    <w:lsdException w:name="Medium Shading 1 Accent 6" w:semiHidden="0" w:uiPriority="63" w:unhideWhenUsed="0"/>
+    <w:lsdException w:name="Medium Shading 2 Accent 6" w:semiHidden="0" w:uiPriority="64" w:unhideWhenUsed="0"/>
+    <w:lsdException w:name="Medium List 1 Accent 6" w:semiHidden="0" w:uiPriority="65" w:unhideWhenUsed="0"/>
+    <w:lsdException w:name="Medium List 2 Accent 6" w:semiHidden="0" w:uiPriority="66" w:unhideWhenUsed="0"/>
+    <w:lsdException w:name="Medium Grid 1 Accent 6" w:semiHidden="0" w:uiPriority="67" w:unhideWhenUsed="0"/>
+    <w:lsdException w:name="Medium Grid 2 Accent 6" w:semiHidden="0" w:uiPriority="68" w:unhideWhenUsed="0"/>
+    <w:lsdException w:name="Medium Grid 3 Accent 6" w:semiHidden="0" w:uiPriority="69" w:unhideWhenUsed="0"/>
+    <w:lsdException w:name="Dark List Accent 6" w:semiHidden="0" w:uiPriority="70" w:unhideWhenUsed="0"/>
+    <w:lsdException w:name="Colorful Shading Accent 6" w:semiHidden="0" w:uiPriority="71" w:unhideWhenUsed="0"/>
+    <w:lsdException w:name="Colorful List Accent 6" w:semiHidden="0" w:uiPriority="72" w:unhideWhenUsed="0"/>
+    <w:lsdException w:name="Colorful Grid Accent 6" w:semiHidden="0" w:uiPriority="73" w:unhideWhenUsed="0"/>
+    <w:lsdException w:name="Subtle Emphasis" w:semiHidden="0" w:uiPriority="19" w:unhideWhenUsed="0" w:qFormat="1"/>
+    <w:lsdException w:name="Intense Emphasis" w:semiHidden="0" w:uiPriority="21" w:unhideWhenUsed="0" w:qFormat="1"/>
+    <w:lsdException w:name="Subtle Reference" w:semiHidden="0" w:uiPriority="31" w:unhideWhenUsed="0" w:qFormat="1"/>
+    <w:lsdException w:name="Intense Reference" w:semiHidden="0" w:uiPriority="32" w:unhideWhenUsed="0" w:qFormat="1"/>
+    <w:lsdException w:name="Book Title" w:semiHidden="0" w:uiPriority="33" w:unhideWhenUsed="0" w:qFormat="1"/>
+    <w:lsdException w:name="Bibliography" w:uiPriority="37"/>
+    <w:lsdException w:name="TOC Heading" w:uiPriority="39" w:qFormat="1"/>
   </w:latentStyles>
   <w:style w:type="paragraph" w:default="1" w:styleId="a">
     <w:name w:val="Normal"/>
@@ -38178,7 +38528,7 @@
   <a:extraClrSchemeLst/>
   <a:extLst>
     <a:ext uri="{05A4C25C-085E-4340-85A3-A5531E510DB2}">
-      <thm15:themeFamily xmlns:thm15="http://schemas.microsoft.com/office/thememl/2012/main" name="Office Theme" id="{62F939B6-93AF-4DB8-9C6B-D6C7DFDC589F}" vid="{4A3C46E8-61CC-4603-A589-7422A47A8E4A}"/>
+      <thm15:themeFamily xmlns:thm15="http://schemas.microsoft.com/office/thememl/2012/main" xmlns="" name="Office Theme" id="{62F939B6-93AF-4DB8-9C6B-D6C7DFDC589F}" vid="{4A3C46E8-61CC-4603-A589-7422A47A8E4A}"/>
     </a:ext>
   </a:extLst>
 </a:theme>

</xml_diff>